<commit_message>
Trabalho feitex pt 3
</commit_message>
<xml_diff>
--- a/TP3/RC-TP3-PL21.docx
+++ b/TP3/RC-TP3-PL21.docx
@@ -358,18 +358,8 @@
           <w:sz w:val="24"/>
           <w:szCs w:val="24"/>
         </w:rPr>
-        <w:t xml:space="preserve">PHY </w:t>
-      </w:r>
-      <w:proofErr w:type="spellStart"/>
-      <w:r>
-        <w:rPr>
-          <w:i/>
-          <w:sz w:val="24"/>
-          <w:szCs w:val="24"/>
-        </w:rPr>
-        <w:t>type</w:t>
-      </w:r>
-      <w:proofErr w:type="spellEnd"/>
+        <w:t>PHY type</w:t>
+      </w:r>
       <w:r>
         <w:rPr>
           <w:sz w:val="24"/>
@@ -567,7 +557,6 @@
         <w:lastRenderedPageBreak/>
         <w:t xml:space="preserve">Qual o tipo de uma trama </w:t>
       </w:r>
-      <w:proofErr w:type="spellStart"/>
       <w:r>
         <w:rPr>
           <w:rFonts w:cstheme="minorHAnsi"/>
@@ -578,7 +567,6 @@
         </w:rPr>
         <w:t>beacon</w:t>
       </w:r>
-      <w:proofErr w:type="spellEnd"/>
       <w:r>
         <w:rPr>
           <w:rFonts w:cstheme="minorHAnsi"/>
@@ -607,7 +595,6 @@
         </w:rPr>
         <w:t xml:space="preserve"> </w:t>
       </w:r>
-      <w:proofErr w:type="spellStart"/>
       <w:r>
         <w:rPr>
           <w:rFonts w:cstheme="minorHAnsi"/>
@@ -618,7 +605,6 @@
         </w:rPr>
         <w:t>trama</w:t>
       </w:r>
-      <w:proofErr w:type="spellEnd"/>
       <w:r>
         <w:rPr>
           <w:rFonts w:cstheme="minorHAnsi"/>
@@ -628,7 +614,6 @@
         </w:rPr>
         <w:t xml:space="preserve"> </w:t>
       </w:r>
-      <w:proofErr w:type="spellStart"/>
       <w:r>
         <w:rPr>
           <w:rFonts w:cstheme="minorHAnsi"/>
@@ -639,7 +624,6 @@
         </w:rPr>
         <w:t>estão</w:t>
       </w:r>
-      <w:proofErr w:type="spellEnd"/>
       <w:r>
         <w:rPr>
           <w:rFonts w:cstheme="minorHAnsi"/>
@@ -649,7 +633,6 @@
         </w:rPr>
         <w:t xml:space="preserve"> </w:t>
       </w:r>
-      <w:proofErr w:type="spellStart"/>
       <w:r>
         <w:rPr>
           <w:rFonts w:cstheme="minorHAnsi"/>
@@ -658,18 +641,7 @@
           <w:szCs w:val="24"/>
           <w:lang w:val="en-US"/>
         </w:rPr>
-        <w:t>especificados</w:t>
-      </w:r>
-      <w:proofErr w:type="spellEnd"/>
-      <w:r>
-        <w:rPr>
-          <w:rFonts w:cstheme="minorHAnsi"/>
-          <w:b/>
-          <w:sz w:val="24"/>
-          <w:szCs w:val="24"/>
-          <w:lang w:val="en-US"/>
-        </w:rPr>
-        <w:t>.</w:t>
+        <w:t>especificados.</w:t>
       </w:r>
     </w:p>
     <w:p>
@@ -877,7 +849,6 @@
         </w:rPr>
         <w:t xml:space="preserve"> da trama </w:t>
       </w:r>
-      <w:proofErr w:type="spellStart"/>
       <w:r>
         <w:rPr>
           <w:rFonts w:cstheme="minorHAnsi"/>
@@ -887,7 +858,6 @@
         </w:rPr>
         <w:t>beacon</w:t>
       </w:r>
-      <w:proofErr w:type="spellEnd"/>
       <w:r>
         <w:rPr>
           <w:rFonts w:cstheme="minorHAnsi"/>
@@ -903,27 +873,23 @@
           <w:sz w:val="24"/>
           <w:szCs w:val="24"/>
         </w:rPr>
-        <w:t xml:space="preserve">Management </w:t>
-      </w:r>
-      <w:proofErr w:type="spellStart"/>
+        <w:t>Management frame (0)</w:t>
+      </w:r>
       <w:r>
         <w:rPr>
           <w:rFonts w:cstheme="minorHAnsi"/>
-          <w:i/>
-          <w:sz w:val="24"/>
-          <w:szCs w:val="24"/>
-        </w:rPr>
-        <w:t>frame</w:t>
-      </w:r>
-      <w:proofErr w:type="spellEnd"/>
+          <w:sz w:val="24"/>
+          <w:szCs w:val="24"/>
+        </w:rPr>
+        <w:t>”. Os bits que identificam o tipo e o subtipo são, respetivamente, 00 e 1000.</w:t>
+      </w:r>
       <w:r>
         <w:rPr>
           <w:rFonts w:cstheme="minorHAnsi"/>
-          <w:i/>
-          <w:sz w:val="24"/>
-          <w:szCs w:val="24"/>
-        </w:rPr>
-        <w:t xml:space="preserve"> (0)</w:t>
+          <w:sz w:val="24"/>
+          <w:szCs w:val="24"/>
+        </w:rPr>
+        <w:t xml:space="preserve"> Estão presente</w:t>
       </w:r>
       <w:r>
         <w:rPr>
@@ -931,35 +897,34 @@
           <w:sz w:val="24"/>
           <w:szCs w:val="24"/>
         </w:rPr>
-        <w:t>”. Os bits que identificam o tipo e o subtipo são, respetivamente, 00 e 1000.</w:t>
+        <w:t xml:space="preserve">s no campo de controlo da trama </w:t>
       </w:r>
       <w:r>
         <w:rPr>
           <w:rFonts w:cstheme="minorHAnsi"/>
-          <w:sz w:val="24"/>
-          <w:szCs w:val="24"/>
-        </w:rPr>
-        <w:t xml:space="preserve"> Estão presente</w:t>
+          <w:i/>
+          <w:sz w:val="24"/>
+          <w:szCs w:val="24"/>
+        </w:rPr>
+        <w:t>beacon</w:t>
       </w:r>
       <w:r>
         <w:rPr>
           <w:rFonts w:cstheme="minorHAnsi"/>
-          <w:sz w:val="24"/>
-          <w:szCs w:val="24"/>
-        </w:rPr>
-        <w:t xml:space="preserve">s no campo de controlo da trama </w:t>
-      </w:r>
-      <w:proofErr w:type="spellStart"/>
+          <w:i/>
+          <w:sz w:val="24"/>
+          <w:szCs w:val="24"/>
+        </w:rPr>
+        <w:t xml:space="preserve"> </w:t>
+      </w:r>
       <w:r>
         <w:rPr>
           <w:rFonts w:cstheme="minorHAnsi"/>
-          <w:i/>
-          <w:sz w:val="24"/>
-          <w:szCs w:val="24"/>
-        </w:rPr>
-        <w:t>beacon</w:t>
-      </w:r>
-      <w:proofErr w:type="spellEnd"/>
+          <w:sz w:val="24"/>
+          <w:szCs w:val="24"/>
+        </w:rPr>
+        <w:t>(</w:t>
+      </w:r>
       <w:r>
         <w:rPr>
           <w:rFonts w:cstheme="minorHAnsi"/>
@@ -967,55 +932,7 @@
           <w:sz w:val="24"/>
           <w:szCs w:val="24"/>
         </w:rPr>
-        <w:t xml:space="preserve"> </w:t>
-      </w:r>
-      <w:r>
-        <w:rPr>
-          <w:rFonts w:cstheme="minorHAnsi"/>
-          <w:sz w:val="24"/>
-          <w:szCs w:val="24"/>
-        </w:rPr>
-        <w:t>(</w:t>
-      </w:r>
-      <w:proofErr w:type="spellStart"/>
-      <w:r>
-        <w:rPr>
-          <w:rFonts w:cstheme="minorHAnsi"/>
-          <w:i/>
-          <w:sz w:val="24"/>
-          <w:szCs w:val="24"/>
-        </w:rPr>
-        <w:t>Frame</w:t>
-      </w:r>
-      <w:proofErr w:type="spellEnd"/>
-      <w:r>
-        <w:rPr>
-          <w:rFonts w:cstheme="minorHAnsi"/>
-          <w:i/>
-          <w:sz w:val="24"/>
-          <w:szCs w:val="24"/>
-        </w:rPr>
-        <w:t xml:space="preserve"> </w:t>
-      </w:r>
-      <w:proofErr w:type="spellStart"/>
-      <w:r>
-        <w:rPr>
-          <w:rFonts w:cstheme="minorHAnsi"/>
-          <w:i/>
-          <w:sz w:val="24"/>
-          <w:szCs w:val="24"/>
-        </w:rPr>
-        <w:t>Control</w:t>
-      </w:r>
-      <w:proofErr w:type="spellEnd"/>
-      <w:r>
-        <w:rPr>
-          <w:rFonts w:cstheme="minorHAnsi"/>
-          <w:i/>
-          <w:sz w:val="24"/>
-          <w:szCs w:val="24"/>
-        </w:rPr>
-        <w:t xml:space="preserve"> Field</w:t>
+        <w:t>Frame Control Field</w:t>
       </w:r>
       <w:r>
         <w:rPr>
@@ -1069,61 +986,7 @@
           <w:sz w:val="24"/>
           <w:szCs w:val="24"/>
         </w:rPr>
-        <w:t xml:space="preserve">Identifique os </w:t>
-      </w:r>
-      <w:proofErr w:type="spellStart"/>
-      <w:r>
-        <w:rPr>
-          <w:b/>
-          <w:sz w:val="24"/>
-          <w:szCs w:val="24"/>
-        </w:rPr>
-        <w:t>SSIDs</w:t>
-      </w:r>
-      <w:proofErr w:type="spellEnd"/>
-      <w:r>
-        <w:rPr>
-          <w:b/>
-          <w:sz w:val="24"/>
-          <w:szCs w:val="24"/>
-        </w:rPr>
-        <w:t xml:space="preserve"> dos </w:t>
-      </w:r>
-      <w:proofErr w:type="spellStart"/>
-      <w:r>
-        <w:rPr>
-          <w:b/>
-          <w:sz w:val="24"/>
-          <w:szCs w:val="24"/>
-        </w:rPr>
-        <w:t>APs</w:t>
-      </w:r>
-      <w:proofErr w:type="spellEnd"/>
-      <w:r>
-        <w:rPr>
-          <w:b/>
-          <w:sz w:val="24"/>
-          <w:szCs w:val="24"/>
-        </w:rPr>
-        <w:t xml:space="preserve"> (Access </w:t>
-      </w:r>
-      <w:proofErr w:type="spellStart"/>
-      <w:r>
-        <w:rPr>
-          <w:b/>
-          <w:sz w:val="24"/>
-          <w:szCs w:val="24"/>
-        </w:rPr>
-        <w:t>Points</w:t>
-      </w:r>
-      <w:proofErr w:type="spellEnd"/>
-      <w:r>
-        <w:rPr>
-          <w:b/>
-          <w:sz w:val="24"/>
-          <w:szCs w:val="24"/>
-        </w:rPr>
-        <w:t>) que estão a operar na rede e diga qual tende a proporcio</w:t>
+        <w:t>Identifique os SSIDs dos APs (Access Points) que estão a operar na rede e diga qual tende a proporcio</w:t>
       </w:r>
       <w:r>
         <w:rPr>
@@ -1256,27 +1119,7 @@
           <w:sz w:val="20"/>
           <w:szCs w:val="24"/>
         </w:rPr>
-        <w:t xml:space="preserve"> – Qualidade de uma trama na rede 30 </w:t>
-      </w:r>
-      <w:proofErr w:type="spellStart"/>
-      <w:r>
-        <w:rPr>
-          <w:b/>
-          <w:color w:val="auto"/>
-          <w:sz w:val="20"/>
-          <w:szCs w:val="24"/>
-        </w:rPr>
-        <w:t>Munroe</w:t>
-      </w:r>
-      <w:proofErr w:type="spellEnd"/>
-      <w:r>
-        <w:rPr>
-          <w:b/>
-          <w:color w:val="auto"/>
-          <w:sz w:val="20"/>
-          <w:szCs w:val="24"/>
-        </w:rPr>
-        <w:t xml:space="preserve"> St</w:t>
+        <w:t xml:space="preserve"> – Qualidade de uma trama na rede 30 Munroe St</w:t>
       </w:r>
       <w:r>
         <w:rPr>
@@ -1388,43 +1231,7 @@
           <w:sz w:val="20"/>
           <w:szCs w:val="24"/>
         </w:rPr>
-        <w:t xml:space="preserve">Qualidade de uma trama na rede </w:t>
-      </w:r>
-      <w:r>
-        <w:rPr>
-          <w:b/>
-          <w:color w:val="auto"/>
-          <w:sz w:val="20"/>
-          <w:szCs w:val="24"/>
-        </w:rPr>
-        <w:t xml:space="preserve">linksys12 </w:t>
-      </w:r>
-      <w:r>
-        <w:rPr>
-          <w:b/>
-          <w:color w:val="auto"/>
-          <w:sz w:val="20"/>
-          <w:szCs w:val="24"/>
-        </w:rPr>
-        <w:t>(trama nº 2</w:t>
-      </w:r>
-      <w:r>
-        <w:rPr>
-          <w:b/>
-          <w:color w:val="auto"/>
-          <w:sz w:val="20"/>
-          <w:szCs w:val="24"/>
-        </w:rPr>
-        <w:t>1</w:t>
-      </w:r>
-      <w:r>
-        <w:rPr>
-          <w:b/>
-          <w:color w:val="auto"/>
-          <w:sz w:val="20"/>
-          <w:szCs w:val="24"/>
-        </w:rPr>
-        <w:t>)</w:t>
+        <w:t>Qualidade de uma trama na rede linksys12 (trama nº 21)</w:t>
       </w:r>
     </w:p>
     <w:p/>
@@ -1443,82 +1250,22 @@
           <w:sz w:val="24"/>
           <w:szCs w:val="24"/>
         </w:rPr>
-        <w:t xml:space="preserve">Os </w:t>
-      </w:r>
-      <w:proofErr w:type="spellStart"/>
-      <w:r>
-        <w:rPr>
-          <w:sz w:val="24"/>
-          <w:szCs w:val="24"/>
-        </w:rPr>
-        <w:t>SSIDs</w:t>
-      </w:r>
-      <w:proofErr w:type="spellEnd"/>
-      <w:r>
-        <w:rPr>
-          <w:sz w:val="24"/>
-          <w:szCs w:val="24"/>
-        </w:rPr>
-        <w:t xml:space="preserve"> dos </w:t>
-      </w:r>
-      <w:proofErr w:type="spellStart"/>
-      <w:r>
-        <w:rPr>
-          <w:i/>
-          <w:sz w:val="24"/>
-          <w:szCs w:val="24"/>
-        </w:rPr>
-        <w:t>access</w:t>
-      </w:r>
-      <w:proofErr w:type="spellEnd"/>
-      <w:r>
-        <w:rPr>
-          <w:i/>
-          <w:sz w:val="24"/>
-          <w:szCs w:val="24"/>
-        </w:rPr>
-        <w:t xml:space="preserve"> </w:t>
-      </w:r>
-      <w:proofErr w:type="spellStart"/>
-      <w:r>
-        <w:rPr>
-          <w:i/>
-          <w:sz w:val="24"/>
-          <w:szCs w:val="24"/>
-        </w:rPr>
-        <w:t>points</w:t>
-      </w:r>
-      <w:proofErr w:type="spellEnd"/>
-      <w:r>
-        <w:rPr>
-          <w:i/>
-          <w:sz w:val="24"/>
-          <w:szCs w:val="24"/>
-        </w:rPr>
-        <w:t xml:space="preserve"> </w:t>
-      </w:r>
-      <w:r>
-        <w:rPr>
-          <w:sz w:val="24"/>
-          <w:szCs w:val="24"/>
-        </w:rPr>
-        <w:t xml:space="preserve">que estão a operar na rede são “30 </w:t>
-      </w:r>
-      <w:proofErr w:type="spellStart"/>
-      <w:r>
-        <w:rPr>
-          <w:sz w:val="24"/>
-          <w:szCs w:val="24"/>
-        </w:rPr>
-        <w:t>Munroe</w:t>
-      </w:r>
-      <w:proofErr w:type="spellEnd"/>
-      <w:r>
-        <w:rPr>
-          <w:sz w:val="24"/>
-          <w:szCs w:val="24"/>
-        </w:rPr>
-        <w:t xml:space="preserve"> St” e “linksys12”.</w:t>
+        <w:t xml:space="preserve">Os SSIDs dos </w:t>
+      </w:r>
+      <w:r>
+        <w:rPr>
+          <w:i/>
+          <w:sz w:val="24"/>
+          <w:szCs w:val="24"/>
+        </w:rPr>
+        <w:t xml:space="preserve">access points </w:t>
+      </w:r>
+      <w:r>
+        <w:rPr>
+          <w:sz w:val="24"/>
+          <w:szCs w:val="24"/>
+        </w:rPr>
+        <w:t>que estão a operar na rede são “30 Munroe St” e “linksys12”.</w:t>
       </w:r>
       <w:r>
         <w:rPr>
@@ -1546,80 +1293,50 @@
           <w:sz w:val="24"/>
           <w:szCs w:val="24"/>
         </w:rPr>
-        <w:t xml:space="preserve">30 </w:t>
-      </w:r>
-      <w:proofErr w:type="spellStart"/>
-      <w:r>
-        <w:rPr>
-          <w:sz w:val="24"/>
-          <w:szCs w:val="24"/>
-        </w:rPr>
-        <w:t>Munroe</w:t>
-      </w:r>
-      <w:proofErr w:type="spellEnd"/>
-      <w:r>
-        <w:rPr>
-          <w:sz w:val="24"/>
-          <w:szCs w:val="24"/>
-        </w:rPr>
-        <w:t xml:space="preserve"> St</w:t>
-      </w:r>
-      <w:r>
-        <w:rPr>
-          <w:sz w:val="24"/>
-          <w:szCs w:val="24"/>
-        </w:rPr>
-        <w:t>”.</w:t>
-      </w:r>
-      <w:r>
-        <w:rPr>
-          <w:sz w:val="24"/>
-          <w:szCs w:val="24"/>
-        </w:rPr>
-        <w:t xml:space="preserve"> Nesta, o </w:t>
-      </w:r>
-      <w:proofErr w:type="spellStart"/>
-      <w:r>
-        <w:rPr>
-          <w:i/>
-          <w:sz w:val="24"/>
-          <w:szCs w:val="24"/>
-        </w:rPr>
-        <w:t>Signal</w:t>
-      </w:r>
-      <w:proofErr w:type="spellEnd"/>
-      <w:r>
-        <w:rPr>
-          <w:i/>
-          <w:sz w:val="24"/>
-          <w:szCs w:val="24"/>
-        </w:rPr>
-        <w:t xml:space="preserve"> </w:t>
-      </w:r>
-      <w:proofErr w:type="spellStart"/>
-      <w:r>
-        <w:rPr>
-          <w:i/>
-          <w:sz w:val="24"/>
-          <w:szCs w:val="24"/>
-        </w:rPr>
-        <w:t>Quality</w:t>
-      </w:r>
-      <w:proofErr w:type="spellEnd"/>
-      <w:r>
-        <w:rPr>
-          <w:i/>
-          <w:sz w:val="24"/>
-          <w:szCs w:val="24"/>
-        </w:rPr>
-        <w:t xml:space="preserve"> </w:t>
-      </w:r>
-      <w:r>
-        <w:rPr>
-          <w:sz w:val="24"/>
-          <w:szCs w:val="24"/>
-        </w:rPr>
-        <w:t>é de uma trama é superior quando comparado com o da outra rede.</w:t>
+        <w:t>30 Munroe St</w:t>
+      </w:r>
+      <w:r>
+        <w:rPr>
+          <w:sz w:val="24"/>
+          <w:szCs w:val="24"/>
+        </w:rPr>
+        <w:t>”, visto que</w:t>
+      </w:r>
+      <w:r>
+        <w:rPr>
+          <w:sz w:val="24"/>
+          <w:szCs w:val="24"/>
+        </w:rPr>
+        <w:t xml:space="preserve"> o </w:t>
+      </w:r>
+      <w:r>
+        <w:rPr>
+          <w:i/>
+          <w:sz w:val="24"/>
+          <w:szCs w:val="24"/>
+        </w:rPr>
+        <w:t>Signal Quality</w:t>
+      </w:r>
+      <w:r>
+        <w:rPr>
+          <w:sz w:val="24"/>
+          <w:szCs w:val="24"/>
+        </w:rPr>
+        <w:t xml:space="preserve"> é superior quan</w:t>
+      </w:r>
+      <w:r>
+        <w:rPr>
+          <w:sz w:val="24"/>
+          <w:szCs w:val="24"/>
+        </w:rPr>
+        <w:t>do comparado com o outro AP</w:t>
+      </w:r>
+      <w:r>
+        <w:rPr>
+          <w:sz w:val="24"/>
+          <w:szCs w:val="24"/>
+        </w:rPr>
+        <w:t>.</w:t>
       </w:r>
     </w:p>
     <w:p>
@@ -1753,27 +1470,8 @@
           <w:szCs w:val="24"/>
         </w:rPr>
         <w:lastRenderedPageBreak/>
-        <w:t xml:space="preserve">Para dois dos </w:t>
-      </w:r>
-      <w:proofErr w:type="spellStart"/>
-      <w:r>
-        <w:rPr>
-          <w:b/>
-          <w:sz w:val="24"/>
-          <w:szCs w:val="24"/>
-        </w:rPr>
-        <w:t>APs</w:t>
-      </w:r>
-      <w:proofErr w:type="spellEnd"/>
-      <w:r>
-        <w:rPr>
-          <w:b/>
-          <w:sz w:val="24"/>
-          <w:szCs w:val="24"/>
-        </w:rPr>
-        <w:t xml:space="preserve"> identificados, indique quais são os intervalos de tempo previstos entre as transmissões de tramas </w:t>
-      </w:r>
-      <w:proofErr w:type="spellStart"/>
+        <w:t xml:space="preserve">Para dois dos APs identificados, indique quais são os intervalos de tempo previstos entre as transmissões de tramas </w:t>
+      </w:r>
       <w:r>
         <w:rPr>
           <w:b/>
@@ -1783,7 +1481,6 @@
         </w:rPr>
         <w:t>beacon</w:t>
       </w:r>
-      <w:proofErr w:type="spellEnd"/>
       <w:r>
         <w:rPr>
           <w:b/>
@@ -1800,7 +1497,6 @@
         </w:rPr>
         <w:t xml:space="preserve">ota: este valor é anunciado na própria trama </w:t>
       </w:r>
-      <w:proofErr w:type="spellStart"/>
       <w:r>
         <w:rPr>
           <w:b/>
@@ -1810,7 +1506,6 @@
         </w:rPr>
         <w:t>beacon</w:t>
       </w:r>
-      <w:proofErr w:type="spellEnd"/>
       <w:r>
         <w:rPr>
           <w:b/>
@@ -1827,7 +1522,6 @@
         </w:rPr>
         <w:t xml:space="preserve">Na prática, a periodicidade de tramas </w:t>
       </w:r>
-      <w:proofErr w:type="spellStart"/>
       <w:r>
         <w:rPr>
           <w:b/>
@@ -1837,7 +1531,6 @@
         </w:rPr>
         <w:t>beacon</w:t>
       </w:r>
-      <w:proofErr w:type="spellEnd"/>
       <w:r>
         <w:rPr>
           <w:b/>
@@ -1984,47 +1677,7 @@
           <w:sz w:val="24"/>
           <w:szCs w:val="24"/>
         </w:rPr>
-        <w:t xml:space="preserve"> – Beacon </w:t>
-      </w:r>
-      <w:proofErr w:type="spellStart"/>
-      <w:r>
-        <w:rPr>
-          <w:b/>
-          <w:color w:val="auto"/>
-          <w:sz w:val="24"/>
-          <w:szCs w:val="24"/>
-        </w:rPr>
-        <w:t>Interval</w:t>
-      </w:r>
-      <w:proofErr w:type="spellEnd"/>
-      <w:r>
-        <w:rPr>
-          <w:b/>
-          <w:color w:val="auto"/>
-          <w:sz w:val="24"/>
-          <w:szCs w:val="24"/>
-        </w:rPr>
-        <w:t xml:space="preserve"> na rede 30 </w:t>
-      </w:r>
-      <w:proofErr w:type="spellStart"/>
-      <w:r>
-        <w:rPr>
-          <w:b/>
-          <w:color w:val="auto"/>
-          <w:sz w:val="24"/>
-          <w:szCs w:val="24"/>
-        </w:rPr>
-        <w:t>Munroe</w:t>
-      </w:r>
-      <w:proofErr w:type="spellEnd"/>
-      <w:r>
-        <w:rPr>
-          <w:b/>
-          <w:color w:val="auto"/>
-          <w:sz w:val="24"/>
-          <w:szCs w:val="24"/>
-        </w:rPr>
-        <w:t xml:space="preserve"> St</w:t>
+        <w:t xml:space="preserve"> – Beacon Interval na rede 30 Munroe St</w:t>
       </w:r>
       <w:r>
         <w:rPr>
@@ -2173,9 +1826,8 @@
           <w:sz w:val="24"/>
           <w:szCs w:val="24"/>
         </w:rPr>
-        <w:t xml:space="preserve"> – Beacon </w:t>
-      </w:r>
-      <w:proofErr w:type="spellStart"/>
+        <w:t xml:space="preserve"> – Beacon Interval na rede linksys12</w:t>
+      </w:r>
       <w:r>
         <w:rPr>
           <w:b/>
@@ -2183,25 +1835,6 @@
           <w:sz w:val="24"/>
           <w:szCs w:val="24"/>
         </w:rPr>
-        <w:t>Interval</w:t>
-      </w:r>
-      <w:proofErr w:type="spellEnd"/>
-      <w:r>
-        <w:rPr>
-          <w:b/>
-          <w:color w:val="auto"/>
-          <w:sz w:val="24"/>
-          <w:szCs w:val="24"/>
-        </w:rPr>
-        <w:t xml:space="preserve"> na rede linksys12</w:t>
-      </w:r>
-      <w:r>
-        <w:rPr>
-          <w:b/>
-          <w:color w:val="auto"/>
-          <w:sz w:val="24"/>
-          <w:szCs w:val="24"/>
-        </w:rPr>
         <w:t xml:space="preserve"> (trama nº 21)</w:t>
       </w:r>
     </w:p>
@@ -2219,25 +1852,40 @@
           <w:sz w:val="24"/>
           <w:szCs w:val="24"/>
         </w:rPr>
-        <w:t xml:space="preserve">Tanto o AP cujo SSID é “30 </w:t>
-      </w:r>
-      <w:proofErr w:type="spellStart"/>
-      <w:r>
-        <w:rPr>
-          <w:sz w:val="24"/>
-          <w:szCs w:val="24"/>
-        </w:rPr>
-        <w:t>Munroe</w:t>
-      </w:r>
-      <w:proofErr w:type="spellEnd"/>
-      <w:r>
-        <w:rPr>
-          <w:sz w:val="24"/>
-          <w:szCs w:val="24"/>
-        </w:rPr>
-        <w:t xml:space="preserve"> St” como o que é “linksys12” têm um intervalo entre envios de tramas (</w:t>
-      </w:r>
-      <w:proofErr w:type="spellStart"/>
+        <w:t>Tanto o AP cujo SSID é “30 Munroe St” como o que é “linksys12” têm um intervalo entre envios de tramas (</w:t>
+      </w:r>
+      <w:r>
+        <w:rPr>
+          <w:i/>
+          <w:sz w:val="24"/>
+          <w:szCs w:val="24"/>
+        </w:rPr>
+        <w:t>beacon interval</w:t>
+      </w:r>
+      <w:r>
+        <w:rPr>
+          <w:sz w:val="24"/>
+          <w:szCs w:val="24"/>
+        </w:rPr>
+        <w:t xml:space="preserve">) de 0.1024 segundos. </w:t>
+      </w:r>
+    </w:p>
+    <w:p>
+      <w:pPr>
+        <w:ind w:left="708"/>
+        <w:jc w:val="both"/>
+        <w:rPr>
+          <w:sz w:val="24"/>
+          <w:szCs w:val="24"/>
+        </w:rPr>
+      </w:pPr>
+      <w:r>
+        <w:rPr>
+          <w:sz w:val="24"/>
+          <w:szCs w:val="24"/>
+        </w:rPr>
+        <w:t xml:space="preserve">No entanto, na prática, o que se verifica é que a receção das tramas de </w:t>
+      </w:r>
       <w:r>
         <w:rPr>
           <w:i/>
@@ -2246,7 +1894,6 @@
         </w:rPr>
         <w:t>beacon</w:t>
       </w:r>
-      <w:proofErr w:type="spellEnd"/>
       <w:r>
         <w:rPr>
           <w:i/>
@@ -2255,22 +1902,27 @@
         </w:rPr>
         <w:t xml:space="preserve"> </w:t>
       </w:r>
-      <w:proofErr w:type="spellStart"/>
-      <w:r>
-        <w:rPr>
-          <w:i/>
-          <w:sz w:val="24"/>
-          <w:szCs w:val="24"/>
-        </w:rPr>
-        <w:t>interval</w:t>
-      </w:r>
-      <w:proofErr w:type="spellEnd"/>
-      <w:r>
-        <w:rPr>
-          <w:sz w:val="24"/>
-          <w:szCs w:val="24"/>
-        </w:rPr>
-        <w:t xml:space="preserve">) de 0.1024 segundos. </w:t>
+      <w:r>
+        <w:rPr>
+          <w:sz w:val="24"/>
+          <w:szCs w:val="24"/>
+        </w:rPr>
+        <w:t xml:space="preserve">do “30 Munroe St” ocorre num tempo bastante próximo ao </w:t>
+      </w:r>
+      <w:r>
+        <w:rPr>
+          <w:i/>
+          <w:sz w:val="24"/>
+          <w:szCs w:val="24"/>
+        </w:rPr>
+        <w:t>beacon interval</w:t>
+      </w:r>
+      <w:r>
+        <w:rPr>
+          <w:sz w:val="24"/>
+          <w:szCs w:val="24"/>
+        </w:rPr>
+        <w:t>, enquanto que no caso do “linksys12”, existe uma grande variação na receção das tramas.</w:t>
       </w:r>
     </w:p>
     <w:p>
@@ -2287,9 +1939,8 @@
           <w:sz w:val="24"/>
           <w:szCs w:val="24"/>
         </w:rPr>
-        <w:t xml:space="preserve">No entanto, na prática, o que se verifica é que a receção das tramas de </w:t>
-      </w:r>
-      <w:proofErr w:type="spellStart"/>
+        <w:t xml:space="preserve">Tal pode explicar-se como sendo uma implicação direta da menor qualidade de sinal registada para o “linksys12” que, apesar de até poder enviar as tramas </w:t>
+      </w:r>
       <w:r>
         <w:rPr>
           <w:i/>
@@ -2298,7 +1949,6 @@
         </w:rPr>
         <w:t>beacon</w:t>
       </w:r>
-      <w:proofErr w:type="spellEnd"/>
       <w:r>
         <w:rPr>
           <w:i/>
@@ -2312,129 +1962,16 @@
           <w:sz w:val="24"/>
           <w:szCs w:val="24"/>
         </w:rPr>
-        <w:t xml:space="preserve">do “30 </w:t>
-      </w:r>
-      <w:proofErr w:type="spellStart"/>
-      <w:r>
-        <w:rPr>
-          <w:sz w:val="24"/>
-          <w:szCs w:val="24"/>
-        </w:rPr>
-        <w:t>Munroe</w:t>
-      </w:r>
-      <w:proofErr w:type="spellEnd"/>
-      <w:r>
-        <w:rPr>
-          <w:sz w:val="24"/>
-          <w:szCs w:val="24"/>
-        </w:rPr>
-        <w:t xml:space="preserve"> St” ocorre num tempo bastante próximo ao </w:t>
-      </w:r>
-      <w:proofErr w:type="spellStart"/>
-      <w:r>
-        <w:rPr>
-          <w:i/>
-          <w:sz w:val="24"/>
-          <w:szCs w:val="24"/>
-        </w:rPr>
-        <w:t>beacon</w:t>
-      </w:r>
-      <w:proofErr w:type="spellEnd"/>
-      <w:r>
-        <w:rPr>
-          <w:i/>
-          <w:sz w:val="24"/>
-          <w:szCs w:val="24"/>
-        </w:rPr>
-        <w:t xml:space="preserve"> </w:t>
-      </w:r>
-      <w:proofErr w:type="spellStart"/>
-      <w:r>
-        <w:rPr>
-          <w:i/>
-          <w:sz w:val="24"/>
-          <w:szCs w:val="24"/>
-        </w:rPr>
-        <w:t>interval</w:t>
-      </w:r>
-      <w:proofErr w:type="spellEnd"/>
-      <w:r>
-        <w:rPr>
-          <w:sz w:val="24"/>
-          <w:szCs w:val="24"/>
-        </w:rPr>
-        <w:t>, enquanto que no caso do “linksys12”, existe uma grande variação na receção das tramas.</w:t>
-      </w:r>
-    </w:p>
-    <w:p>
-      <w:pPr>
-        <w:ind w:left="708"/>
-        <w:jc w:val="both"/>
-        <w:rPr>
-          <w:sz w:val="24"/>
-          <w:szCs w:val="24"/>
-        </w:rPr>
-      </w:pPr>
-      <w:r>
-        <w:rPr>
-          <w:sz w:val="24"/>
-          <w:szCs w:val="24"/>
-        </w:rPr>
-        <w:t xml:space="preserve">Tal pode explicar-se como sendo uma implicação direta da menor qualidade de sinal registada para o “linksys12” que, apesar de até poder enviar as tramas </w:t>
-      </w:r>
-      <w:proofErr w:type="spellStart"/>
-      <w:r>
-        <w:rPr>
-          <w:i/>
-          <w:sz w:val="24"/>
-          <w:szCs w:val="24"/>
-        </w:rPr>
-        <w:t>beacon</w:t>
-      </w:r>
-      <w:proofErr w:type="spellEnd"/>
-      <w:r>
-        <w:rPr>
-          <w:i/>
-          <w:sz w:val="24"/>
-          <w:szCs w:val="24"/>
-        </w:rPr>
-        <w:t xml:space="preserve"> </w:t>
-      </w:r>
-      <w:r>
-        <w:rPr>
-          <w:sz w:val="24"/>
-          <w:szCs w:val="24"/>
-        </w:rPr>
         <w:t xml:space="preserve">no tempo especificado pelo seu </w:t>
       </w:r>
-      <w:proofErr w:type="spellStart"/>
-      <w:r>
-        <w:rPr>
-          <w:i/>
-          <w:sz w:val="24"/>
-          <w:szCs w:val="24"/>
-        </w:rPr>
-        <w:t>beacon</w:t>
-      </w:r>
-      <w:proofErr w:type="spellEnd"/>
-      <w:r>
-        <w:rPr>
-          <w:i/>
-          <w:sz w:val="24"/>
-          <w:szCs w:val="24"/>
-        </w:rPr>
-        <w:t xml:space="preserve"> </w:t>
-      </w:r>
-      <w:proofErr w:type="spellStart"/>
-      <w:r>
-        <w:rPr>
-          <w:i/>
-          <w:sz w:val="24"/>
-          <w:szCs w:val="24"/>
-        </w:rPr>
-        <w:t>interval</w:t>
-      </w:r>
-      <w:proofErr w:type="spellEnd"/>
+      <w:r>
+        <w:rPr>
+          <w:i/>
+          <w:sz w:val="24"/>
+          <w:szCs w:val="24"/>
+        </w:rPr>
+        <w:t>beacon interval</w:t>
+      </w:r>
       <w:r>
         <w:rPr>
           <w:sz w:val="24"/>
@@ -2476,7 +2013,6 @@
         </w:rPr>
         <w:t xml:space="preserve">Identifique e registe todos os endereços MAC usados nas tramas </w:t>
       </w:r>
-      <w:proofErr w:type="spellStart"/>
       <w:r>
         <w:rPr>
           <w:b/>
@@ -2486,32 +2022,13 @@
         </w:rPr>
         <w:t>beacon</w:t>
       </w:r>
-      <w:proofErr w:type="spellEnd"/>
-      <w:r>
-        <w:rPr>
-          <w:b/>
-          <w:sz w:val="24"/>
-          <w:szCs w:val="24"/>
-        </w:rPr>
-        <w:t xml:space="preserve"> enviadas pelos </w:t>
-      </w:r>
-      <w:proofErr w:type="spellStart"/>
-      <w:r>
-        <w:rPr>
-          <w:b/>
-          <w:sz w:val="24"/>
-          <w:szCs w:val="24"/>
-        </w:rPr>
-        <w:t>APs.</w:t>
-      </w:r>
-      <w:proofErr w:type="spellEnd"/>
-      <w:r>
-        <w:rPr>
-          <w:b/>
-          <w:sz w:val="24"/>
-          <w:szCs w:val="24"/>
-        </w:rPr>
-        <w:t xml:space="preserve"> Recorde que fonte, destino e BSS ID são endereços contidos no cabeçalho das tramas 802.11. Para uma descrição detalhada da estrutura da trama 802.11, consulte o anexo ao enunciado.</w:t>
+      <w:r>
+        <w:rPr>
+          <w:b/>
+          <w:sz w:val="24"/>
+          <w:szCs w:val="24"/>
+        </w:rPr>
+        <w:t xml:space="preserve"> enviadas pelos APs. Recorde que fonte, destino e BSS ID são endereços contidos no cabeçalho das tramas 802.11. Para uma descrição detalhada da estrutura da trama 802.11, consulte o anexo ao enunciado.</w:t>
       </w:r>
       <w:r>
         <w:rPr>
@@ -2652,23 +2169,7 @@
           <w:b/>
           <w:color w:val="auto"/>
         </w:rPr>
-        <w:t xml:space="preserve"> - 30 </w:t>
-      </w:r>
-      <w:proofErr w:type="spellStart"/>
-      <w:r>
-        <w:rPr>
-          <w:b/>
-          <w:color w:val="auto"/>
-        </w:rPr>
-        <w:t>Munroe</w:t>
-      </w:r>
-      <w:proofErr w:type="spellEnd"/>
-      <w:r>
-        <w:rPr>
-          <w:b/>
-          <w:color w:val="auto"/>
-        </w:rPr>
-        <w:t xml:space="preserve"> St</w:t>
+        <w:t xml:space="preserve"> - 30 Munroe St</w:t>
       </w:r>
     </w:p>
     <w:p>
@@ -2703,72 +2204,11 @@
           <w:sz w:val="24"/>
           <w:szCs w:val="24"/>
         </w:rPr>
-        <w:t xml:space="preserve">Para o AP cujo SSID é “30 </w:t>
-      </w:r>
-      <w:proofErr w:type="spellStart"/>
+        <w:t xml:space="preserve">Para o AP cujo SSID é “30 Munroe St”, os endereços MAC da fonte, destino e BSS ID são, respetivamente, 00:16:b6:f7:1d:51, ff:ff:ff:ff:ff:ff (que denota o </w:t>
+      </w:r>
       <w:r>
         <w:rPr>
           <w:rFonts w:ascii="Calibri" w:eastAsia="Times New Roman" w:hAnsi="Calibri" w:cs="Calibri"/>
-          <w:color w:val="000000"/>
-          <w:sz w:val="24"/>
-          <w:szCs w:val="24"/>
-        </w:rPr>
-        <w:t>Munroe</w:t>
-      </w:r>
-      <w:proofErr w:type="spellEnd"/>
-      <w:r>
-        <w:rPr>
-          <w:rFonts w:ascii="Calibri" w:eastAsia="Times New Roman" w:hAnsi="Calibri" w:cs="Calibri"/>
-          <w:color w:val="000000"/>
-          <w:sz w:val="24"/>
-          <w:szCs w:val="24"/>
-        </w:rPr>
-        <w:t xml:space="preserve"> St”, os endereços MAC da fonte, destino e BSS ID são, respetivamente, 00:</w:t>
-      </w:r>
-      <w:proofErr w:type="gramStart"/>
-      <w:r>
-        <w:rPr>
-          <w:rFonts w:ascii="Calibri" w:eastAsia="Times New Roman" w:hAnsi="Calibri" w:cs="Calibri"/>
-          <w:color w:val="000000"/>
-          <w:sz w:val="24"/>
-          <w:szCs w:val="24"/>
-        </w:rPr>
-        <w:t>16:b</w:t>
-      </w:r>
-      <w:proofErr w:type="gramEnd"/>
-      <w:r>
-        <w:rPr>
-          <w:rFonts w:ascii="Calibri" w:eastAsia="Times New Roman" w:hAnsi="Calibri" w:cs="Calibri"/>
-          <w:color w:val="000000"/>
-          <w:sz w:val="24"/>
-          <w:szCs w:val="24"/>
-        </w:rPr>
-        <w:t xml:space="preserve">6:f7:1d:51, </w:t>
-      </w:r>
-      <w:proofErr w:type="spellStart"/>
-      <w:r>
-        <w:rPr>
-          <w:rFonts w:ascii="Calibri" w:eastAsia="Times New Roman" w:hAnsi="Calibri" w:cs="Calibri"/>
-          <w:color w:val="000000"/>
-          <w:sz w:val="24"/>
-          <w:szCs w:val="24"/>
-        </w:rPr>
-        <w:t>ff:ff:ff:ff:ff:ff</w:t>
-      </w:r>
-      <w:proofErr w:type="spellEnd"/>
-      <w:r>
-        <w:rPr>
-          <w:rFonts w:ascii="Calibri" w:eastAsia="Times New Roman" w:hAnsi="Calibri" w:cs="Calibri"/>
-          <w:color w:val="000000"/>
-          <w:sz w:val="24"/>
-          <w:szCs w:val="24"/>
-        </w:rPr>
-        <w:t xml:space="preserve"> (que denota o </w:t>
-      </w:r>
-      <w:proofErr w:type="spellStart"/>
-      <w:r>
-        <w:rPr>
-          <w:rFonts w:ascii="Calibri" w:eastAsia="Times New Roman" w:hAnsi="Calibri" w:cs="Calibri"/>
           <w:i/>
           <w:iCs/>
           <w:color w:val="000000"/>
@@ -2777,7 +2217,6 @@
         </w:rPr>
         <w:t>broadcast</w:t>
       </w:r>
-      <w:proofErr w:type="spellEnd"/>
       <w:r>
         <w:rPr>
           <w:rFonts w:ascii="Calibri" w:eastAsia="Times New Roman" w:hAnsi="Calibri" w:cs="Calibri"/>
@@ -2950,43 +2389,11 @@
           <w:sz w:val="24"/>
           <w:szCs w:val="24"/>
         </w:rPr>
-        <w:t xml:space="preserve">Para o AP cujo SSID é “linksys12”, os endereços MAC da fonte, destino e BSS ID são, respetivamente, 00:06:25:67:22:94, </w:t>
-      </w:r>
-      <w:proofErr w:type="spellStart"/>
-      <w:proofErr w:type="gramStart"/>
+        <w:t xml:space="preserve">Para o AP cujo SSID é “linksys12”, os endereços MAC da fonte, destino e BSS ID são, respetivamente, 00:06:25:67:22:94, ff:ff:ff:ff:ff:ff (que denota o </w:t>
+      </w:r>
       <w:r>
         <w:rPr>
           <w:rFonts w:ascii="Calibri" w:eastAsia="Times New Roman" w:hAnsi="Calibri" w:cs="Calibri"/>
-          <w:color w:val="000000"/>
-          <w:sz w:val="24"/>
-          <w:szCs w:val="24"/>
-        </w:rPr>
-        <w:t>ff:ff</w:t>
-      </w:r>
-      <w:proofErr w:type="gramEnd"/>
-      <w:r>
-        <w:rPr>
-          <w:rFonts w:ascii="Calibri" w:eastAsia="Times New Roman" w:hAnsi="Calibri" w:cs="Calibri"/>
-          <w:color w:val="000000"/>
-          <w:sz w:val="24"/>
-          <w:szCs w:val="24"/>
-        </w:rPr>
-        <w:t>:ff:ff:ff:ff</w:t>
-      </w:r>
-      <w:proofErr w:type="spellEnd"/>
-      <w:r>
-        <w:rPr>
-          <w:rFonts w:ascii="Calibri" w:eastAsia="Times New Roman" w:hAnsi="Calibri" w:cs="Calibri"/>
-          <w:color w:val="000000"/>
-          <w:sz w:val="24"/>
-          <w:szCs w:val="24"/>
-        </w:rPr>
-        <w:t xml:space="preserve"> (que denota o </w:t>
-      </w:r>
-      <w:proofErr w:type="spellStart"/>
-      <w:r>
-        <w:rPr>
-          <w:rFonts w:ascii="Calibri" w:eastAsia="Times New Roman" w:hAnsi="Calibri" w:cs="Calibri"/>
           <w:i/>
           <w:iCs/>
           <w:color w:val="000000"/>
@@ -2995,7 +2402,6 @@
         </w:rPr>
         <w:t>broadcast</w:t>
       </w:r>
-      <w:proofErr w:type="spellEnd"/>
       <w:r>
         <w:rPr>
           <w:rFonts w:ascii="Calibri" w:eastAsia="Times New Roman" w:hAnsi="Calibri" w:cs="Calibri"/>
@@ -3039,7 +2445,6 @@
         </w:rPr>
         <w:t xml:space="preserve">As tramas </w:t>
       </w:r>
-      <w:proofErr w:type="spellStart"/>
       <w:r>
         <w:rPr>
           <w:b/>
@@ -3049,7 +2454,6 @@
         </w:rPr>
         <w:t>beacon</w:t>
       </w:r>
-      <w:proofErr w:type="spellEnd"/>
       <w:r>
         <w:rPr>
           <w:b/>
@@ -3058,45 +2462,14 @@
         </w:rPr>
         <w:t xml:space="preserve"> anunciam que o AP pode suportar vários débitos de base assim como vários “</w:t>
       </w:r>
-      <w:proofErr w:type="spellStart"/>
-      <w:r>
-        <w:rPr>
-          <w:b/>
-          <w:i/>
-          <w:sz w:val="24"/>
-          <w:szCs w:val="24"/>
-        </w:rPr>
-        <w:t>extended</w:t>
-      </w:r>
-      <w:proofErr w:type="spellEnd"/>
-      <w:r>
-        <w:rPr>
-          <w:b/>
-          <w:i/>
-          <w:sz w:val="24"/>
-          <w:szCs w:val="24"/>
-        </w:rPr>
-        <w:t xml:space="preserve"> </w:t>
-      </w:r>
-      <w:proofErr w:type="spellStart"/>
-      <w:r>
-        <w:rPr>
-          <w:b/>
-          <w:i/>
-          <w:sz w:val="24"/>
-          <w:szCs w:val="24"/>
-        </w:rPr>
-        <w:t>supported</w:t>
-      </w:r>
-      <w:proofErr w:type="spellEnd"/>
-      <w:r>
-        <w:rPr>
-          <w:b/>
-          <w:i/>
-          <w:sz w:val="24"/>
-          <w:szCs w:val="24"/>
-        </w:rPr>
-        <w:t xml:space="preserve"> rates</w:t>
+      <w:r>
+        <w:rPr>
+          <w:b/>
+          <w:i/>
+          <w:sz w:val="24"/>
+          <w:szCs w:val="24"/>
+        </w:rPr>
+        <w:t>extended supported rates</w:t>
       </w:r>
       <w:r>
         <w:rPr>
@@ -3299,7 +2672,23 @@
         <w:lastRenderedPageBreak/>
         <w:t xml:space="preserve">O trace disponibilizado contém tramas </w:t>
       </w:r>
-      <w:proofErr w:type="spellStart"/>
+      <w:r>
+        <w:rPr>
+          <w:b/>
+          <w:i/>
+          <w:sz w:val="24"/>
+          <w:szCs w:val="24"/>
+        </w:rPr>
+        <w:t>probe request</w:t>
+      </w:r>
+      <w:r>
+        <w:rPr>
+          <w:b/>
+          <w:sz w:val="24"/>
+          <w:szCs w:val="24"/>
+        </w:rPr>
+        <w:t xml:space="preserve"> e </w:t>
+      </w:r>
       <w:r>
         <w:rPr>
           <w:b/>
@@ -3309,46 +2698,72 @@
         </w:rPr>
         <w:t>probe</w:t>
       </w:r>
-      <w:proofErr w:type="spellEnd"/>
-      <w:r>
-        <w:rPr>
-          <w:b/>
-          <w:i/>
+      <w:r>
+        <w:rPr>
+          <w:b/>
           <w:sz w:val="24"/>
           <w:szCs w:val="24"/>
         </w:rPr>
         <w:t xml:space="preserve"> </w:t>
       </w:r>
-      <w:proofErr w:type="spellStart"/>
-      <w:r>
-        <w:rPr>
-          <w:b/>
-          <w:i/>
-          <w:sz w:val="24"/>
-          <w:szCs w:val="24"/>
-        </w:rPr>
-        <w:t>request</w:t>
-      </w:r>
-      <w:proofErr w:type="spellEnd"/>
-      <w:r>
-        <w:rPr>
-          <w:b/>
-          <w:sz w:val="24"/>
-          <w:szCs w:val="24"/>
-        </w:rPr>
-        <w:t xml:space="preserve"> e </w:t>
-      </w:r>
-      <w:proofErr w:type="spellStart"/>
-      <w:r>
-        <w:rPr>
-          <w:b/>
-          <w:i/>
-          <w:sz w:val="24"/>
-          <w:szCs w:val="24"/>
-        </w:rPr>
-        <w:t>probe</w:t>
-      </w:r>
-      <w:proofErr w:type="spellEnd"/>
+      <w:r>
+        <w:rPr>
+          <w:b/>
+          <w:i/>
+          <w:sz w:val="24"/>
+          <w:szCs w:val="24"/>
+        </w:rPr>
+        <w:t>response</w:t>
+      </w:r>
+      <w:r>
+        <w:rPr>
+          <w:b/>
+          <w:sz w:val="24"/>
+          <w:szCs w:val="24"/>
+        </w:rPr>
+        <w:t xml:space="preserve"> comuns na operação das redes Wi</w:t>
+      </w:r>
+      <w:r>
+        <w:rPr>
+          <w:b/>
+          <w:sz w:val="24"/>
+          <w:szCs w:val="24"/>
+        </w:rPr>
+        <w:t>-</w:t>
+      </w:r>
+      <w:r>
+        <w:rPr>
+          <w:b/>
+          <w:sz w:val="24"/>
+          <w:szCs w:val="24"/>
+        </w:rPr>
+        <w:t xml:space="preserve">Fi, como alternativa ao </w:t>
+      </w:r>
+      <w:r>
+        <w:rPr>
+          <w:b/>
+          <w:i/>
+          <w:sz w:val="24"/>
+          <w:szCs w:val="24"/>
+        </w:rPr>
+        <w:t>scanning</w:t>
+      </w:r>
+      <w:r>
+        <w:rPr>
+          <w:b/>
+          <w:sz w:val="24"/>
+          <w:szCs w:val="24"/>
+        </w:rPr>
+        <w:t xml:space="preserve"> passivo efe</w:t>
+      </w:r>
+      <w:r>
+        <w:rPr>
+          <w:b/>
+          <w:sz w:val="24"/>
+          <w:szCs w:val="24"/>
+        </w:rPr>
+        <w:t>tuado pelo AP.</w:t>
+      </w:r>
       <w:r>
         <w:rPr>
           <w:b/>
@@ -3360,74 +2775,6 @@
       <w:r>
         <w:rPr>
           <w:b/>
-          <w:i/>
-          <w:sz w:val="24"/>
-          <w:szCs w:val="24"/>
-        </w:rPr>
-        <w:t>response</w:t>
-      </w:r>
-      <w:r>
-        <w:rPr>
-          <w:b/>
-          <w:sz w:val="24"/>
-          <w:szCs w:val="24"/>
-        </w:rPr>
-        <w:t xml:space="preserve"> comuns na operação das redes Wi</w:t>
-      </w:r>
-      <w:r>
-        <w:rPr>
-          <w:b/>
-          <w:sz w:val="24"/>
-          <w:szCs w:val="24"/>
-        </w:rPr>
-        <w:t>-</w:t>
-      </w:r>
-      <w:r>
-        <w:rPr>
-          <w:b/>
-          <w:sz w:val="24"/>
-          <w:szCs w:val="24"/>
-        </w:rPr>
-        <w:t xml:space="preserve">Fi, como alternativa ao </w:t>
-      </w:r>
-      <w:proofErr w:type="spellStart"/>
-      <w:r>
-        <w:rPr>
-          <w:b/>
-          <w:i/>
-          <w:sz w:val="24"/>
-          <w:szCs w:val="24"/>
-        </w:rPr>
-        <w:t>scanning</w:t>
-      </w:r>
-      <w:proofErr w:type="spellEnd"/>
-      <w:r>
-        <w:rPr>
-          <w:b/>
-          <w:sz w:val="24"/>
-          <w:szCs w:val="24"/>
-        </w:rPr>
-        <w:t xml:space="preserve"> passivo efe</w:t>
-      </w:r>
-      <w:r>
-        <w:rPr>
-          <w:b/>
-          <w:sz w:val="24"/>
-          <w:szCs w:val="24"/>
-        </w:rPr>
-        <w:t>tuado pelo AP.</w:t>
-      </w:r>
-      <w:r>
-        <w:rPr>
-          <w:b/>
-          <w:sz w:val="24"/>
-          <w:szCs w:val="24"/>
-        </w:rPr>
-        <w:t xml:space="preserve"> </w:t>
-      </w:r>
-      <w:r>
-        <w:rPr>
-          <w:b/>
           <w:sz w:val="24"/>
           <w:szCs w:val="24"/>
         </w:rPr>
@@ -3462,107 +2809,428 @@
           <w:color w:val="000000"/>
           <w:sz w:val="24"/>
           <w:szCs w:val="24"/>
+        </w:rPr>
+      </w:pPr>
+      <w:r>
+        <w:rPr>
+          <w:rFonts w:ascii="Calibri" w:hAnsi="Calibri" w:cs="Calibri"/>
+          <w:color w:val="000000"/>
+          <w:sz w:val="24"/>
+          <w:szCs w:val="24"/>
+        </w:rPr>
+        <w:t xml:space="preserve">Na linha 1594, existe um </w:t>
+      </w:r>
+      <w:r>
+        <w:rPr>
+          <w:rFonts w:ascii="Calibri" w:hAnsi="Calibri" w:cs="Calibri"/>
+          <w:i/>
+          <w:color w:val="000000"/>
+          <w:sz w:val="24"/>
+          <w:szCs w:val="24"/>
+        </w:rPr>
+        <w:t xml:space="preserve">probe request </w:t>
+      </w:r>
+      <w:r>
+        <w:rPr>
+          <w:rFonts w:ascii="Calibri" w:hAnsi="Calibri" w:cs="Calibri"/>
+          <w:color w:val="000000"/>
+          <w:sz w:val="24"/>
+          <w:szCs w:val="24"/>
+        </w:rPr>
+        <w:t xml:space="preserve">endereçado ao AP “30 Munroe St” por parte do </w:t>
+      </w:r>
+      <w:r>
+        <w:rPr>
+          <w:rFonts w:ascii="Calibri" w:hAnsi="Calibri" w:cs="Calibri"/>
+          <w:i/>
+          <w:color w:val="000000"/>
+          <w:sz w:val="24"/>
+          <w:szCs w:val="24"/>
+        </w:rPr>
+        <w:t>host</w:t>
+      </w:r>
+      <w:r>
+        <w:rPr>
+          <w:rFonts w:ascii="Calibri" w:hAnsi="Calibri" w:cs="Calibri"/>
+          <w:color w:val="000000"/>
+          <w:sz w:val="24"/>
+          <w:szCs w:val="24"/>
+        </w:rPr>
+        <w:t>, com o intuito de obter informações acerca do AP em questão.</w:t>
+      </w:r>
+    </w:p>
+    <w:p>
+      <w:pPr>
+        <w:pStyle w:val="PargrafodaLista"/>
+        <w:jc w:val="both"/>
+        <w:rPr>
+          <w:rFonts w:ascii="Calibri" w:hAnsi="Calibri" w:cs="Calibri"/>
+          <w:color w:val="000000"/>
+          <w:sz w:val="24"/>
+          <w:szCs w:val="24"/>
+        </w:rPr>
+      </w:pPr>
+    </w:p>
+    <w:p>
+      <w:pPr>
+        <w:pStyle w:val="PargrafodaLista"/>
+        <w:jc w:val="both"/>
+        <w:rPr>
+          <w:rFonts w:ascii="Calibri" w:hAnsi="Calibri" w:cs="Calibri"/>
+          <w:color w:val="000000"/>
+          <w:sz w:val="24"/>
+          <w:szCs w:val="24"/>
+        </w:rPr>
+      </w:pPr>
+      <w:r>
+        <w:rPr>
+          <w:rFonts w:ascii="Calibri" w:hAnsi="Calibri" w:cs="Calibri"/>
+          <w:color w:val="000000"/>
+          <w:sz w:val="24"/>
+          <w:szCs w:val="24"/>
+        </w:rPr>
+        <w:t xml:space="preserve">Na linha 1737, existe um </w:t>
+      </w:r>
+      <w:r>
+        <w:rPr>
+          <w:rFonts w:ascii="Calibri" w:hAnsi="Calibri" w:cs="Calibri"/>
+          <w:i/>
+          <w:color w:val="000000"/>
+          <w:sz w:val="24"/>
+          <w:szCs w:val="24"/>
+        </w:rPr>
+        <w:t>probe request</w:t>
+      </w:r>
+      <w:r>
+        <w:rPr>
+          <w:rFonts w:ascii="Calibri" w:hAnsi="Calibri" w:cs="Calibri"/>
+          <w:color w:val="000000"/>
+          <w:sz w:val="24"/>
+          <w:szCs w:val="24"/>
+        </w:rPr>
+        <w:t xml:space="preserve"> igual ao da linha 1594 mas que é endereçado a outro AP (“linksys_SES_24086”).</w:t>
+      </w:r>
+    </w:p>
+    <w:p>
+      <w:pPr>
+        <w:pStyle w:val="PargrafodaLista"/>
+        <w:jc w:val="both"/>
+        <w:rPr>
+          <w:rFonts w:ascii="Calibri" w:hAnsi="Calibri" w:cs="Calibri"/>
+          <w:color w:val="000000"/>
+          <w:sz w:val="24"/>
+          <w:szCs w:val="24"/>
           <w:u w:val="single"/>
         </w:rPr>
       </w:pPr>
-      <w:r>
+    </w:p>
+    <w:p>
+      <w:pPr>
+        <w:pStyle w:val="PargrafodaLista"/>
+        <w:jc w:val="both"/>
         <w:rPr>
           <w:rFonts w:ascii="Calibri" w:hAnsi="Calibri" w:cs="Calibri"/>
           <w:color w:val="000000"/>
           <w:sz w:val="24"/>
           <w:szCs w:val="24"/>
-          <w:u w:val="single"/>
-        </w:rPr>
-        <w:t xml:space="preserve">[Diferença entre </w:t>
-      </w:r>
-      <w:proofErr w:type="spellStart"/>
+        </w:rPr>
+      </w:pPr>
       <w:r>
         <w:rPr>
           <w:rFonts w:ascii="Calibri" w:hAnsi="Calibri" w:cs="Calibri"/>
           <w:color w:val="000000"/>
           <w:sz w:val="24"/>
           <w:szCs w:val="24"/>
-          <w:u w:val="single"/>
-        </w:rPr>
-        <w:t>probe</w:t>
-      </w:r>
-      <w:proofErr w:type="spellEnd"/>
+        </w:rPr>
+        <w:t xml:space="preserve">Na linha 1595, existe um outro </w:t>
+      </w:r>
       <w:r>
         <w:rPr>
           <w:rFonts w:ascii="Calibri" w:hAnsi="Calibri" w:cs="Calibri"/>
-          <w:color w:val="000000"/>
-          <w:sz w:val="24"/>
-          <w:szCs w:val="24"/>
-          <w:u w:val="single"/>
-        </w:rPr>
-        <w:t xml:space="preserve"> </w:t>
-      </w:r>
-      <w:proofErr w:type="spellStart"/>
+          <w:i/>
+          <w:color w:val="000000"/>
+          <w:sz w:val="24"/>
+          <w:szCs w:val="24"/>
+        </w:rPr>
+        <w:t xml:space="preserve">probe request </w:t>
+      </w:r>
       <w:r>
         <w:rPr>
           <w:rFonts w:ascii="Calibri" w:hAnsi="Calibri" w:cs="Calibri"/>
           <w:color w:val="000000"/>
           <w:sz w:val="24"/>
           <w:szCs w:val="24"/>
-          <w:u w:val="single"/>
-        </w:rPr>
-        <w:t>request</w:t>
-      </w:r>
-      <w:proofErr w:type="spellEnd"/>
+        </w:rPr>
+        <w:t xml:space="preserve">que não é endereçado a um AP em específico mas que está sob a forma de </w:t>
+      </w:r>
       <w:r>
         <w:rPr>
           <w:rFonts w:ascii="Calibri" w:hAnsi="Calibri" w:cs="Calibri"/>
-          <w:color w:val="000000"/>
-          <w:sz w:val="24"/>
-          <w:szCs w:val="24"/>
-          <w:u w:val="single"/>
-        </w:rPr>
-        <w:t xml:space="preserve"> com SSID = “30 </w:t>
-      </w:r>
-      <w:proofErr w:type="spellStart"/>
+          <w:i/>
+          <w:color w:val="000000"/>
+          <w:sz w:val="24"/>
+          <w:szCs w:val="24"/>
+        </w:rPr>
+        <w:t>broadcast</w:t>
+      </w:r>
       <w:r>
         <w:rPr>
           <w:rFonts w:ascii="Calibri" w:hAnsi="Calibri" w:cs="Calibri"/>
           <w:color w:val="000000"/>
           <w:sz w:val="24"/>
           <w:szCs w:val="24"/>
-          <w:u w:val="single"/>
-        </w:rPr>
-        <w:t>Munroe</w:t>
-      </w:r>
-      <w:proofErr w:type="spellEnd"/>
+        </w:rPr>
+        <w:t xml:space="preserve">. Este tipo de </w:t>
+      </w:r>
       <w:r>
         <w:rPr>
           <w:rFonts w:ascii="Calibri" w:hAnsi="Calibri" w:cs="Calibri"/>
-          <w:color w:val="000000"/>
-          <w:sz w:val="24"/>
-          <w:szCs w:val="24"/>
-          <w:u w:val="single"/>
-        </w:rPr>
-        <w:t xml:space="preserve"> St” e SSID = </w:t>
-      </w:r>
-      <w:proofErr w:type="spellStart"/>
+          <w:i/>
+          <w:color w:val="000000"/>
+          <w:sz w:val="24"/>
+          <w:szCs w:val="24"/>
+        </w:rPr>
+        <w:t>probe request</w:t>
+      </w:r>
       <w:r>
         <w:rPr>
           <w:rFonts w:ascii="Calibri" w:hAnsi="Calibri" w:cs="Calibri"/>
           <w:color w:val="000000"/>
           <w:sz w:val="24"/>
           <w:szCs w:val="24"/>
-          <w:u w:val="single"/>
-        </w:rPr>
-        <w:t>Broadcast</w:t>
-      </w:r>
-      <w:proofErr w:type="spellEnd"/>
+        </w:rPr>
+        <w:t xml:space="preserve"> serve para o </w:t>
+      </w:r>
       <w:r>
         <w:rPr>
           <w:rFonts w:ascii="Calibri" w:hAnsi="Calibri" w:cs="Calibri"/>
-          <w:color w:val="000000"/>
-          <w:sz w:val="24"/>
-          <w:szCs w:val="24"/>
-          <w:u w:val="single"/>
-        </w:rPr>
-        <w:t>?]</w:t>
-      </w:r>
+          <w:i/>
+          <w:color w:val="000000"/>
+          <w:sz w:val="24"/>
+          <w:szCs w:val="24"/>
+        </w:rPr>
+        <w:t>host</w:t>
+      </w:r>
+      <w:r>
+        <w:rPr>
+          <w:rFonts w:ascii="Calibri" w:hAnsi="Calibri" w:cs="Calibri"/>
+          <w:color w:val="000000"/>
+          <w:sz w:val="24"/>
+          <w:szCs w:val="24"/>
+        </w:rPr>
+        <w:t xml:space="preserve"> obter informações acerca de todos os APs existentes no seu alcance rádio.</w:t>
+      </w:r>
+    </w:p>
+    <w:p>
+      <w:pPr>
+        <w:pStyle w:val="PargrafodaLista"/>
+        <w:jc w:val="both"/>
+        <w:rPr>
+          <w:rFonts w:ascii="Calibri" w:hAnsi="Calibri" w:cs="Calibri"/>
+          <w:color w:val="000000"/>
+          <w:sz w:val="24"/>
+          <w:szCs w:val="24"/>
+        </w:rPr>
+      </w:pPr>
+    </w:p>
+    <w:p>
+      <w:pPr>
+        <w:pStyle w:val="PargrafodaLista"/>
+        <w:jc w:val="both"/>
+        <w:rPr>
+          <w:rFonts w:ascii="Calibri" w:hAnsi="Calibri" w:cs="Calibri"/>
+          <w:color w:val="000000"/>
+          <w:sz w:val="24"/>
+          <w:szCs w:val="24"/>
+        </w:rPr>
+      </w:pPr>
+      <w:r>
+        <w:rPr>
+          <w:rFonts w:ascii="Calibri" w:hAnsi="Calibri" w:cs="Calibri"/>
+          <w:color w:val="000000"/>
+          <w:sz w:val="24"/>
+          <w:szCs w:val="24"/>
+        </w:rPr>
+        <w:t xml:space="preserve">Em todos os casos acima mencionados, estamos perante </w:t>
+      </w:r>
+      <w:r>
+        <w:rPr>
+          <w:rFonts w:ascii="Calibri" w:hAnsi="Calibri" w:cs="Calibri"/>
+          <w:i/>
+          <w:color w:val="000000"/>
+          <w:sz w:val="24"/>
+          <w:szCs w:val="24"/>
+        </w:rPr>
+        <w:t xml:space="preserve">active snanning </w:t>
+      </w:r>
+      <w:r>
+        <w:rPr>
+          <w:rFonts w:ascii="Calibri" w:hAnsi="Calibri" w:cs="Calibri"/>
+          <w:color w:val="000000"/>
+          <w:sz w:val="24"/>
+          <w:szCs w:val="24"/>
+        </w:rPr>
+        <w:t xml:space="preserve">que se diferencia do </w:t>
+      </w:r>
+      <w:r>
+        <w:rPr>
+          <w:rFonts w:ascii="Calibri" w:hAnsi="Calibri" w:cs="Calibri"/>
+          <w:i/>
+          <w:color w:val="000000"/>
+          <w:sz w:val="24"/>
+          <w:szCs w:val="24"/>
+        </w:rPr>
+        <w:t xml:space="preserve">passive scanning </w:t>
+      </w:r>
+      <w:r>
+        <w:rPr>
+          <w:rFonts w:ascii="Calibri" w:hAnsi="Calibri" w:cs="Calibri"/>
+          <w:color w:val="000000"/>
+          <w:sz w:val="24"/>
+          <w:szCs w:val="24"/>
+        </w:rPr>
+        <w:t xml:space="preserve">pelo facto de não ser o AP a enviar informações aos hosts da sua rede local (através de tramas </w:t>
+      </w:r>
+      <w:r>
+        <w:rPr>
+          <w:rFonts w:ascii="Calibri" w:hAnsi="Calibri" w:cs="Calibri"/>
+          <w:i/>
+          <w:color w:val="000000"/>
+          <w:sz w:val="24"/>
+          <w:szCs w:val="24"/>
+        </w:rPr>
+        <w:t>beacon</w:t>
+      </w:r>
+      <w:r>
+        <w:rPr>
+          <w:rFonts w:ascii="Calibri" w:hAnsi="Calibri" w:cs="Calibri"/>
+          <w:color w:val="000000"/>
+          <w:sz w:val="24"/>
+          <w:szCs w:val="24"/>
+        </w:rPr>
+        <w:t xml:space="preserve">), mas um </w:t>
+      </w:r>
+      <w:r>
+        <w:rPr>
+          <w:rFonts w:ascii="Calibri" w:hAnsi="Calibri" w:cs="Calibri"/>
+          <w:i/>
+          <w:color w:val="000000"/>
+          <w:sz w:val="24"/>
+          <w:szCs w:val="24"/>
+        </w:rPr>
+        <w:t xml:space="preserve">host </w:t>
+      </w:r>
+      <w:r>
+        <w:rPr>
+          <w:rFonts w:ascii="Calibri" w:hAnsi="Calibri" w:cs="Calibri"/>
+          <w:color w:val="000000"/>
+          <w:sz w:val="24"/>
+          <w:szCs w:val="24"/>
+        </w:rPr>
+        <w:t>a procurar obter informações acerca de um ou mais APs no seu alcance.</w:t>
+      </w:r>
+    </w:p>
+    <w:p>
+      <w:pPr>
+        <w:pStyle w:val="PargrafodaLista"/>
+        <w:jc w:val="both"/>
+        <w:rPr>
+          <w:rFonts w:ascii="Calibri" w:hAnsi="Calibri" w:cs="Calibri"/>
+          <w:color w:val="000000"/>
+          <w:sz w:val="24"/>
+          <w:szCs w:val="24"/>
+        </w:rPr>
+      </w:pPr>
+    </w:p>
+    <w:p>
+      <w:pPr>
+        <w:pStyle w:val="PargrafodaLista"/>
+        <w:jc w:val="both"/>
+        <w:rPr>
+          <w:rFonts w:ascii="Calibri" w:hAnsi="Calibri" w:cs="Calibri"/>
+          <w:color w:val="000000"/>
+          <w:sz w:val="24"/>
+          <w:szCs w:val="24"/>
+        </w:rPr>
+      </w:pPr>
+      <w:r>
+        <w:rPr>
+          <w:rFonts w:ascii="Calibri" w:hAnsi="Calibri" w:cs="Calibri"/>
+          <w:color w:val="000000"/>
+          <w:sz w:val="24"/>
+          <w:szCs w:val="24"/>
+        </w:rPr>
+        <w:t xml:space="preserve">Podemos ainda verificar que existem tramas do tipo </w:t>
+      </w:r>
+      <w:r>
+        <w:rPr>
+          <w:rFonts w:ascii="Calibri" w:hAnsi="Calibri" w:cs="Calibri"/>
+          <w:i/>
+          <w:color w:val="000000"/>
+          <w:sz w:val="24"/>
+          <w:szCs w:val="24"/>
+        </w:rPr>
+        <w:t>probe response</w:t>
+      </w:r>
+      <w:r>
+        <w:rPr>
+          <w:rFonts w:ascii="Calibri" w:hAnsi="Calibri" w:cs="Calibri"/>
+          <w:color w:val="000000"/>
+          <w:sz w:val="24"/>
+          <w:szCs w:val="24"/>
+        </w:rPr>
+        <w:t xml:space="preserve">, por exemplo, na linha 27, em que o AP “30 Munroe St” responde ao </w:t>
+      </w:r>
+      <w:r>
+        <w:rPr>
+          <w:rFonts w:ascii="Calibri" w:hAnsi="Calibri" w:cs="Calibri"/>
+          <w:i/>
+          <w:color w:val="000000"/>
+          <w:sz w:val="24"/>
+          <w:szCs w:val="24"/>
+        </w:rPr>
+        <w:t xml:space="preserve">probe request </w:t>
+      </w:r>
+      <w:r>
+        <w:rPr>
+          <w:rFonts w:ascii="Calibri" w:hAnsi="Calibri" w:cs="Calibri"/>
+          <w:color w:val="000000"/>
+          <w:sz w:val="24"/>
+          <w:szCs w:val="24"/>
+        </w:rPr>
+        <w:t xml:space="preserve">do </w:t>
+      </w:r>
+      <w:r>
+        <w:rPr>
+          <w:rFonts w:ascii="Calibri" w:hAnsi="Calibri" w:cs="Calibri"/>
+          <w:i/>
+          <w:color w:val="000000"/>
+          <w:sz w:val="24"/>
+          <w:szCs w:val="24"/>
+        </w:rPr>
+        <w:t>host</w:t>
+      </w:r>
+      <w:r>
+        <w:rPr>
+          <w:rFonts w:ascii="Calibri" w:hAnsi="Calibri" w:cs="Calibri"/>
+          <w:color w:val="000000"/>
+          <w:sz w:val="24"/>
+          <w:szCs w:val="24"/>
+        </w:rPr>
+        <w:t>, enviando informações como sendo as taxas de dados suportadas.</w:t>
+      </w:r>
+    </w:p>
+    <w:p>
+      <w:pPr>
+        <w:pStyle w:val="PargrafodaLista"/>
+        <w:jc w:val="both"/>
+        <w:rPr>
+          <w:rFonts w:ascii="Calibri" w:hAnsi="Calibri" w:cs="Calibri"/>
+          <w:color w:val="000000"/>
+          <w:sz w:val="24"/>
+          <w:szCs w:val="24"/>
+        </w:rPr>
+      </w:pPr>
     </w:p>
     <w:p>
       <w:pPr>
@@ -3599,37 +3267,15 @@
         </w:rPr>
         <w:t xml:space="preserve">O campo </w:t>
       </w:r>
-      <w:proofErr w:type="spellStart"/>
-      <w:r>
-        <w:rPr>
-          <w:b/>
-          <w:i/>
-          <w:sz w:val="24"/>
-          <w:szCs w:val="24"/>
-        </w:rPr>
-        <w:t>Frame</w:t>
-      </w:r>
-      <w:proofErr w:type="spellEnd"/>
-      <w:r>
-        <w:rPr>
-          <w:b/>
-          <w:i/>
-          <w:sz w:val="24"/>
-          <w:szCs w:val="24"/>
-        </w:rPr>
-        <w:t xml:space="preserve"> </w:t>
-      </w:r>
-      <w:proofErr w:type="spellStart"/>
-      <w:r>
-        <w:rPr>
-          <w:b/>
-          <w:i/>
-          <w:sz w:val="24"/>
-          <w:szCs w:val="24"/>
-        </w:rPr>
-        <w:t>Control</w:t>
-      </w:r>
-      <w:proofErr w:type="spellEnd"/>
+      <w:r>
+        <w:rPr>
+          <w:b/>
+          <w:i/>
+          <w:sz w:val="24"/>
+          <w:szCs w:val="24"/>
+        </w:rPr>
+        <w:t>Frame Control</w:t>
+      </w:r>
       <w:r>
         <w:rPr>
           <w:b/>
@@ -3644,16 +3290,7 @@
           <w:sz w:val="24"/>
           <w:szCs w:val="24"/>
         </w:rPr>
-        <w:t xml:space="preserve">2.11 permite especificar a </w:t>
-      </w:r>
-      <w:proofErr w:type="spellStart"/>
-      <w:r>
-        <w:rPr>
-          <w:b/>
-          <w:sz w:val="24"/>
-          <w:szCs w:val="24"/>
-        </w:rPr>
-        <w:t>dire</w:t>
+        <w:t>2.11 permite especificar a dire</w:t>
       </w:r>
       <w:r>
         <w:rPr>
@@ -3663,40 +3300,21 @@
         </w:rPr>
         <w:t>cionalidade</w:t>
       </w:r>
-      <w:proofErr w:type="spellEnd"/>
-      <w:r>
-        <w:rPr>
-          <w:b/>
-          <w:sz w:val="24"/>
-          <w:szCs w:val="24"/>
-        </w:rPr>
-        <w:t xml:space="preserve"> das tramas. Identifique a </w:t>
-      </w:r>
-      <w:proofErr w:type="spellStart"/>
-      <w:r>
-        <w:rPr>
-          <w:b/>
-          <w:sz w:val="24"/>
-          <w:szCs w:val="24"/>
-        </w:rPr>
-        <w:t>dire</w:t>
-      </w:r>
-      <w:r>
-        <w:rPr>
-          <w:b/>
-          <w:sz w:val="24"/>
-          <w:szCs w:val="24"/>
-        </w:rPr>
-        <w:t>cionalidade</w:t>
-      </w:r>
-      <w:proofErr w:type="spellEnd"/>
-      <w:r>
-        <w:rPr>
-          <w:b/>
-          <w:sz w:val="24"/>
-          <w:szCs w:val="24"/>
-        </w:rPr>
-        <w:t xml:space="preserve"> das tramas indicadas acima (nº</w:t>
+      <w:r>
+        <w:rPr>
+          <w:b/>
+          <w:sz w:val="24"/>
+          <w:szCs w:val="24"/>
+        </w:rPr>
+        <w:t xml:space="preserve"> das tramas. Identifique a dire</w:t>
+      </w:r>
+      <w:r>
+        <w:rPr>
+          <w:b/>
+          <w:sz w:val="24"/>
+          <w:szCs w:val="24"/>
+        </w:rPr>
+        <w:t>cionalidade das tramas indicadas acima (nº</w:t>
       </w:r>
       <w:r>
         <w:rPr>
@@ -3868,115 +3486,18 @@
           <w:sz w:val="24"/>
           <w:szCs w:val="24"/>
         </w:rPr>
-        <w:t xml:space="preserve">A trama 1016 tem “01” como bits da </w:t>
-      </w:r>
-      <w:proofErr w:type="spellStart"/>
+        <w:t xml:space="preserve">A trama 1016 tem “01” como bits da flag que indica a direcionalidade. O que nos diz que a trama em causa vai da máquina (STA) para o sistema de distruibuição (DS) através do </w:t>
+      </w:r>
       <w:r>
         <w:rPr>
           <w:rFonts w:ascii="Calibri" w:eastAsia="Times New Roman" w:hAnsi="Calibri" w:cs="Calibri"/>
-          <w:color w:val="000000"/>
-          <w:sz w:val="24"/>
-          <w:szCs w:val="24"/>
-        </w:rPr>
-        <w:t>flag</w:t>
-      </w:r>
-      <w:proofErr w:type="spellEnd"/>
-      <w:r>
-        <w:rPr>
-          <w:rFonts w:ascii="Calibri" w:eastAsia="Times New Roman" w:hAnsi="Calibri" w:cs="Calibri"/>
-          <w:color w:val="000000"/>
-          <w:sz w:val="24"/>
-          <w:szCs w:val="24"/>
-        </w:rPr>
-        <w:t xml:space="preserve"> que indica a </w:t>
-      </w:r>
-      <w:proofErr w:type="spellStart"/>
-      <w:r>
-        <w:rPr>
-          <w:rFonts w:ascii="Calibri" w:eastAsia="Times New Roman" w:hAnsi="Calibri" w:cs="Calibri"/>
-          <w:color w:val="000000"/>
-          <w:sz w:val="24"/>
-          <w:szCs w:val="24"/>
-        </w:rPr>
-        <w:t>direcionalidade</w:t>
-      </w:r>
-      <w:proofErr w:type="spellEnd"/>
-      <w:r>
-        <w:rPr>
-          <w:rFonts w:ascii="Calibri" w:eastAsia="Times New Roman" w:hAnsi="Calibri" w:cs="Calibri"/>
-          <w:color w:val="000000"/>
-          <w:sz w:val="24"/>
-          <w:szCs w:val="24"/>
-        </w:rPr>
-        <w:t xml:space="preserve">. O que nos diz que a trama em causa vai da máquina (STA) para o sistema de </w:t>
-      </w:r>
-      <w:proofErr w:type="spellStart"/>
-      <w:r>
-        <w:rPr>
-          <w:rFonts w:ascii="Calibri" w:eastAsia="Times New Roman" w:hAnsi="Calibri" w:cs="Calibri"/>
-          <w:color w:val="000000"/>
-          <w:sz w:val="24"/>
-          <w:szCs w:val="24"/>
-        </w:rPr>
-        <w:t>distruibuição</w:t>
-      </w:r>
-      <w:proofErr w:type="spellEnd"/>
-      <w:r>
-        <w:rPr>
-          <w:rFonts w:ascii="Calibri" w:eastAsia="Times New Roman" w:hAnsi="Calibri" w:cs="Calibri"/>
-          <w:color w:val="000000"/>
-          <w:sz w:val="24"/>
-          <w:szCs w:val="24"/>
-        </w:rPr>
-        <w:t xml:space="preserve"> (DS) através do </w:t>
-      </w:r>
-      <w:proofErr w:type="spellStart"/>
-      <w:r>
-        <w:rPr>
-          <w:rFonts w:ascii="Calibri" w:eastAsia="Times New Roman" w:hAnsi="Calibri" w:cs="Calibri"/>
           <w:i/>
           <w:iCs/>
           <w:color w:val="000000"/>
           <w:sz w:val="24"/>
           <w:szCs w:val="24"/>
         </w:rPr>
-        <w:t>access</w:t>
-      </w:r>
-      <w:proofErr w:type="spellEnd"/>
-      <w:r>
-        <w:rPr>
-          <w:rFonts w:ascii="Calibri" w:eastAsia="Times New Roman" w:hAnsi="Calibri" w:cs="Calibri"/>
-          <w:i/>
-          <w:iCs/>
-          <w:color w:val="000000"/>
-          <w:sz w:val="24"/>
-          <w:szCs w:val="24"/>
-        </w:rPr>
-        <w:t xml:space="preserve"> </w:t>
-      </w:r>
-      <w:proofErr w:type="spellStart"/>
-      <w:r>
-        <w:rPr>
-          <w:rFonts w:ascii="Calibri" w:eastAsia="Times New Roman" w:hAnsi="Calibri" w:cs="Calibri"/>
-          <w:i/>
-          <w:iCs/>
-          <w:color w:val="000000"/>
-          <w:sz w:val="24"/>
-          <w:szCs w:val="24"/>
-        </w:rPr>
-        <w:t>point</w:t>
-      </w:r>
-      <w:proofErr w:type="spellEnd"/>
-      <w:r>
-        <w:rPr>
-          <w:rFonts w:ascii="Calibri" w:eastAsia="Times New Roman" w:hAnsi="Calibri" w:cs="Calibri"/>
-          <w:i/>
-          <w:iCs/>
-          <w:color w:val="000000"/>
-          <w:sz w:val="24"/>
-          <w:szCs w:val="24"/>
-        </w:rPr>
-        <w:t xml:space="preserve"> </w:t>
+        <w:t xml:space="preserve">access point </w:t>
       </w:r>
       <w:r>
         <w:rPr>
@@ -4179,19 +3700,19 @@
           <w:sz w:val="24"/>
           <w:szCs w:val="24"/>
         </w:rPr>
+        <w:lastRenderedPageBreak/>
         <w:t xml:space="preserve">A trama 1066 tem “10” como bits da </w:t>
       </w:r>
-      <w:proofErr w:type="spellStart"/>
       <w:r>
         <w:rPr>
           <w:rFonts w:ascii="Calibri" w:eastAsia="Times New Roman" w:hAnsi="Calibri" w:cs="Calibri"/>
+          <w:i/>
           <w:color w:val="000000"/>
           <w:sz w:val="24"/>
           <w:szCs w:val="24"/>
         </w:rPr>
         <w:t>flag</w:t>
       </w:r>
-      <w:proofErr w:type="spellEnd"/>
       <w:r>
         <w:rPr>
           <w:rFonts w:ascii="Calibri" w:eastAsia="Times New Roman" w:hAnsi="Calibri" w:cs="Calibri"/>
@@ -4199,75 +3720,18 @@
           <w:sz w:val="24"/>
           <w:szCs w:val="24"/>
         </w:rPr>
-        <w:t xml:space="preserve"> que indica a </w:t>
-      </w:r>
-      <w:proofErr w:type="spellStart"/>
+        <w:t xml:space="preserve"> que indica a direcionalidade. O que nos diz que a trama em causa vai desde o sistema de distribuição (DS) para a máquina (STA) através do </w:t>
+      </w:r>
       <w:r>
         <w:rPr>
           <w:rFonts w:ascii="Calibri" w:eastAsia="Times New Roman" w:hAnsi="Calibri" w:cs="Calibri"/>
-          <w:color w:val="000000"/>
-          <w:sz w:val="24"/>
-          <w:szCs w:val="24"/>
-        </w:rPr>
-        <w:t>direcionalidade</w:t>
-      </w:r>
-      <w:proofErr w:type="spellEnd"/>
-      <w:r>
-        <w:rPr>
-          <w:rFonts w:ascii="Calibri" w:eastAsia="Times New Roman" w:hAnsi="Calibri" w:cs="Calibri"/>
-          <w:color w:val="000000"/>
-          <w:sz w:val="24"/>
-          <w:szCs w:val="24"/>
-        </w:rPr>
-        <w:t xml:space="preserve">. O que nos diz que a trama em causa vai desde o sistema de distribuição (DS) para a máquina (STA) através do </w:t>
-      </w:r>
-      <w:proofErr w:type="spellStart"/>
-      <w:r>
-        <w:rPr>
-          <w:rFonts w:ascii="Calibri" w:eastAsia="Times New Roman" w:hAnsi="Calibri" w:cs="Calibri"/>
           <w:i/>
           <w:iCs/>
           <w:color w:val="000000"/>
           <w:sz w:val="24"/>
           <w:szCs w:val="24"/>
         </w:rPr>
-        <w:t>access</w:t>
-      </w:r>
-      <w:proofErr w:type="spellEnd"/>
-      <w:r>
-        <w:rPr>
-          <w:rFonts w:ascii="Calibri" w:eastAsia="Times New Roman" w:hAnsi="Calibri" w:cs="Calibri"/>
-          <w:i/>
-          <w:iCs/>
-          <w:color w:val="000000"/>
-          <w:sz w:val="24"/>
-          <w:szCs w:val="24"/>
-        </w:rPr>
-        <w:t xml:space="preserve"> </w:t>
-      </w:r>
-      <w:proofErr w:type="spellStart"/>
-      <w:r>
-        <w:rPr>
-          <w:rFonts w:ascii="Calibri" w:eastAsia="Times New Roman" w:hAnsi="Calibri" w:cs="Calibri"/>
-          <w:i/>
-          <w:iCs/>
-          <w:color w:val="000000"/>
-          <w:sz w:val="24"/>
-          <w:szCs w:val="24"/>
-        </w:rPr>
-        <w:t>point</w:t>
-      </w:r>
-      <w:proofErr w:type="spellEnd"/>
-      <w:r>
-        <w:rPr>
-          <w:rFonts w:ascii="Calibri" w:eastAsia="Times New Roman" w:hAnsi="Calibri" w:cs="Calibri"/>
-          <w:i/>
-          <w:iCs/>
-          <w:color w:val="000000"/>
-          <w:sz w:val="24"/>
-          <w:szCs w:val="24"/>
-        </w:rPr>
-        <w:t xml:space="preserve"> </w:t>
+        <w:t xml:space="preserve">access point </w:t>
       </w:r>
       <w:r>
         <w:rPr>
@@ -4312,7 +3776,6 @@
         </w:rPr>
         <w:t xml:space="preserve">Para a trama 802.11 que contém o pedido GET, indique os três endereços MAC em uso, identificando qual o endereço MAC correspondente ao </w:t>
       </w:r>
-      <w:proofErr w:type="spellStart"/>
       <w:r>
         <w:rPr>
           <w:b/>
@@ -4322,7 +3785,6 @@
         </w:rPr>
         <w:t>host</w:t>
       </w:r>
-      <w:proofErr w:type="spellEnd"/>
       <w:r>
         <w:rPr>
           <w:b/>
@@ -4455,19 +3917,19 @@
           <w:sz w:val="24"/>
           <w:szCs w:val="26"/>
         </w:rPr>
-        <w:t xml:space="preserve">De acordo com a </w:t>
-      </w:r>
-      <w:proofErr w:type="spellStart"/>
+        <w:t xml:space="preserve">De acordo com a direcionalidade explicitada acima, o endereço MAC do </w:t>
+      </w:r>
       <w:r>
         <w:rPr>
           <w:rFonts w:ascii="Calibri" w:hAnsi="Calibri" w:cs="Calibri"/>
+          <w:i/>
+          <w:iCs/>
           <w:color w:val="000000"/>
           <w:sz w:val="24"/>
           <w:szCs w:val="26"/>
         </w:rPr>
-        <w:t>direcionalidade</w:t>
-      </w:r>
-      <w:proofErr w:type="spellEnd"/>
+        <w:t>router</w:t>
+      </w:r>
       <w:r>
         <w:rPr>
           <w:rFonts w:ascii="Calibri" w:hAnsi="Calibri" w:cs="Calibri"/>
@@ -4475,7 +3937,7 @@
           <w:sz w:val="24"/>
           <w:szCs w:val="26"/>
         </w:rPr>
-        <w:t xml:space="preserve"> explicitada acima, o endereço MAC do </w:t>
+        <w:t xml:space="preserve"> de acesso ao sistema de distribuição (</w:t>
       </w:r>
       <w:r>
         <w:rPr>
@@ -4486,7 +3948,7 @@
           <w:sz w:val="24"/>
           <w:szCs w:val="26"/>
         </w:rPr>
-        <w:t>router</w:t>
+        <w:t>destination</w:t>
       </w:r>
       <w:r>
         <w:rPr>
@@ -4495,9 +3957,8 @@
           <w:sz w:val="24"/>
           <w:szCs w:val="26"/>
         </w:rPr>
-        <w:t xml:space="preserve"> de acesso ao sistema de distribuição (</w:t>
-      </w:r>
-      <w:proofErr w:type="spellStart"/>
+        <w:t>) é 00:16:b6:f4:eb:a8, o do AP (</w:t>
+      </w:r>
       <w:r>
         <w:rPr>
           <w:rFonts w:ascii="Calibri" w:hAnsi="Calibri" w:cs="Calibri"/>
@@ -4507,9 +3968,8 @@
           <w:sz w:val="24"/>
           <w:szCs w:val="26"/>
         </w:rPr>
-        <w:t>destination</w:t>
-      </w:r>
-      <w:proofErr w:type="spellEnd"/>
+        <w:t>transmitter</w:t>
+      </w:r>
       <w:r>
         <w:rPr>
           <w:rFonts w:ascii="Calibri" w:hAnsi="Calibri" w:cs="Calibri"/>
@@ -4517,19 +3977,19 @@
           <w:sz w:val="24"/>
           <w:szCs w:val="26"/>
         </w:rPr>
-        <w:t>) é 00:</w:t>
-      </w:r>
-      <w:proofErr w:type="gramStart"/>
+        <w:t xml:space="preserve">) é 00:16:b6:f7:1d:51 e o do </w:t>
+      </w:r>
       <w:r>
         <w:rPr>
           <w:rFonts w:ascii="Calibri" w:hAnsi="Calibri" w:cs="Calibri"/>
+          <w:i/>
+          <w:iCs/>
           <w:color w:val="000000"/>
           <w:sz w:val="24"/>
           <w:szCs w:val="26"/>
         </w:rPr>
-        <w:t>16:b</w:t>
-      </w:r>
-      <w:proofErr w:type="gramEnd"/>
+        <w:t xml:space="preserve">host </w:t>
+      </w:r>
       <w:r>
         <w:rPr>
           <w:rFonts w:ascii="Calibri" w:hAnsi="Calibri" w:cs="Calibri"/>
@@ -4537,9 +3997,8 @@
           <w:sz w:val="24"/>
           <w:szCs w:val="26"/>
         </w:rPr>
-        <w:t>6:f4:eb:a8, o do AP (</w:t>
-      </w:r>
-      <w:proofErr w:type="spellStart"/>
+        <w:t>sem fios (</w:t>
+      </w:r>
       <w:r>
         <w:rPr>
           <w:rFonts w:ascii="Calibri" w:hAnsi="Calibri" w:cs="Calibri"/>
@@ -4549,64 +4008,8 @@
           <w:sz w:val="24"/>
           <w:szCs w:val="26"/>
         </w:rPr>
-        <w:t>transmitter</w:t>
-      </w:r>
-      <w:proofErr w:type="spellEnd"/>
-      <w:r>
-        <w:rPr>
-          <w:rFonts w:ascii="Calibri" w:hAnsi="Calibri" w:cs="Calibri"/>
-          <w:color w:val="000000"/>
-          <w:sz w:val="24"/>
-          <w:szCs w:val="26"/>
-        </w:rPr>
-        <w:t xml:space="preserve">) é 00:16:b6:f7:1d:51 e o do </w:t>
-      </w:r>
-      <w:proofErr w:type="spellStart"/>
-      <w:r>
-        <w:rPr>
-          <w:rFonts w:ascii="Calibri" w:hAnsi="Calibri" w:cs="Calibri"/>
-          <w:i/>
-          <w:iCs/>
-          <w:color w:val="000000"/>
-          <w:sz w:val="24"/>
-          <w:szCs w:val="26"/>
-        </w:rPr>
-        <w:t>host</w:t>
-      </w:r>
-      <w:proofErr w:type="spellEnd"/>
-      <w:r>
-        <w:rPr>
-          <w:rFonts w:ascii="Calibri" w:hAnsi="Calibri" w:cs="Calibri"/>
-          <w:i/>
-          <w:iCs/>
-          <w:color w:val="000000"/>
-          <w:sz w:val="24"/>
-          <w:szCs w:val="26"/>
-        </w:rPr>
-        <w:t xml:space="preserve"> </w:t>
-      </w:r>
-      <w:r>
-        <w:rPr>
-          <w:rFonts w:ascii="Calibri" w:hAnsi="Calibri" w:cs="Calibri"/>
-          <w:color w:val="000000"/>
-          <w:sz w:val="24"/>
-          <w:szCs w:val="26"/>
-        </w:rPr>
-        <w:t>sem fios (</w:t>
-      </w:r>
-      <w:proofErr w:type="spellStart"/>
-      <w:r>
-        <w:rPr>
-          <w:rFonts w:ascii="Calibri" w:hAnsi="Calibri" w:cs="Calibri"/>
-          <w:i/>
-          <w:iCs/>
-          <w:color w:val="000000"/>
-          <w:sz w:val="24"/>
-          <w:szCs w:val="26"/>
-        </w:rPr>
         <w:t>source</w:t>
       </w:r>
-      <w:proofErr w:type="spellEnd"/>
       <w:r>
         <w:rPr>
           <w:rFonts w:ascii="Calibri" w:hAnsi="Calibri" w:cs="Calibri"/>
@@ -4661,7 +4064,6 @@
           <w:sz w:val="24"/>
           <w:szCs w:val="24"/>
         </w:rPr>
-        <w:lastRenderedPageBreak/>
         <w:t>Para a trama 802.11 que contém a resposta ao pedido GET, indique e identifique qua</w:t>
       </w:r>
       <w:r>
@@ -4779,27 +4181,26 @@
           <w:color w:val="000000"/>
           <w:sz w:val="24"/>
         </w:rPr>
-        <w:t xml:space="preserve">De acordo com a </w:t>
-      </w:r>
-      <w:proofErr w:type="spellStart"/>
+        <w:t xml:space="preserve">De acordo com a direcionalidade explicitada acima, o endereço MAC do </w:t>
+      </w:r>
       <w:r>
         <w:rPr>
           <w:rFonts w:ascii="Calibri" w:hAnsi="Calibri" w:cs="Calibri"/>
-          <w:color w:val="000000"/>
-          <w:sz w:val="24"/>
-        </w:rPr>
-        <w:t>direcionalidade</w:t>
-      </w:r>
-      <w:proofErr w:type="spellEnd"/>
+          <w:i/>
+          <w:iCs/>
+          <w:color w:val="000000"/>
+          <w:sz w:val="24"/>
+        </w:rPr>
+        <w:t xml:space="preserve">host </w:t>
+      </w:r>
       <w:r>
         <w:rPr>
           <w:rFonts w:ascii="Calibri" w:hAnsi="Calibri" w:cs="Calibri"/>
           <w:color w:val="000000"/>
           <w:sz w:val="24"/>
         </w:rPr>
-        <w:t xml:space="preserve"> explicitada acima, o endereço MAC do </w:t>
-      </w:r>
-      <w:proofErr w:type="spellStart"/>
+        <w:t>sem fios (</w:t>
+      </w:r>
       <w:r>
         <w:rPr>
           <w:rFonts w:ascii="Calibri" w:hAnsi="Calibri" w:cs="Calibri"/>
@@ -4808,18 +4209,25 @@
           <w:color w:val="000000"/>
           <w:sz w:val="24"/>
         </w:rPr>
-        <w:t>host</w:t>
-      </w:r>
-      <w:proofErr w:type="spellEnd"/>
+        <w:t>destination</w:t>
+      </w:r>
       <w:r>
         <w:rPr>
           <w:rFonts w:ascii="Calibri" w:hAnsi="Calibri" w:cs="Calibri"/>
+          <w:color w:val="000000"/>
+          <w:sz w:val="24"/>
+        </w:rPr>
+        <w:t>) é 00:13:02:d1:d6:4f, o do AP (</w:t>
+      </w:r>
+      <w:r>
+        <w:rPr>
+          <w:rFonts w:ascii="Calibri" w:hAnsi="Calibri" w:cs="Calibri"/>
           <w:i/>
           <w:iCs/>
           <w:color w:val="000000"/>
           <w:sz w:val="24"/>
         </w:rPr>
-        <w:t xml:space="preserve"> </w:t>
+        <w:t>transmitter</w:t>
       </w:r>
       <w:r>
         <w:rPr>
@@ -4827,9 +4235,8 @@
           <w:color w:val="000000"/>
           <w:sz w:val="24"/>
         </w:rPr>
-        <w:t>sem fios (</w:t>
-      </w:r>
-      <w:proofErr w:type="spellStart"/>
+        <w:t xml:space="preserve">) é 00:16:b6:f7:1d:51 e o do </w:t>
+      </w:r>
       <w:r>
         <w:rPr>
           <w:rFonts w:ascii="Calibri" w:hAnsi="Calibri" w:cs="Calibri"/>
@@ -4838,85 +4245,26 @@
           <w:color w:val="000000"/>
           <w:sz w:val="24"/>
         </w:rPr>
-        <w:t>destination</w:t>
-      </w:r>
-      <w:proofErr w:type="spellEnd"/>
+        <w:t>router</w:t>
+      </w:r>
       <w:r>
         <w:rPr>
           <w:rFonts w:ascii="Calibri" w:hAnsi="Calibri" w:cs="Calibri"/>
           <w:color w:val="000000"/>
           <w:sz w:val="24"/>
         </w:rPr>
-        <w:t>) é 00:13:</w:t>
-      </w:r>
-      <w:proofErr w:type="gramStart"/>
+        <w:t xml:space="preserve"> de acesso ao sistema de distribuição (</w:t>
+      </w:r>
       <w:r>
         <w:rPr>
           <w:rFonts w:ascii="Calibri" w:hAnsi="Calibri" w:cs="Calibri"/>
-          <w:color w:val="000000"/>
-          <w:sz w:val="24"/>
-        </w:rPr>
-        <w:t>02:d</w:t>
-      </w:r>
-      <w:proofErr w:type="gramEnd"/>
-      <w:r>
-        <w:rPr>
-          <w:rFonts w:ascii="Calibri" w:hAnsi="Calibri" w:cs="Calibri"/>
-          <w:color w:val="000000"/>
-          <w:sz w:val="24"/>
-        </w:rPr>
-        <w:t>1:d6:4f, o do AP (</w:t>
-      </w:r>
-      <w:proofErr w:type="spellStart"/>
-      <w:r>
-        <w:rPr>
-          <w:rFonts w:ascii="Calibri" w:hAnsi="Calibri" w:cs="Calibri"/>
           <w:i/>
           <w:iCs/>
           <w:color w:val="000000"/>
           <w:sz w:val="24"/>
         </w:rPr>
-        <w:t>transmitter</w:t>
-      </w:r>
-      <w:proofErr w:type="spellEnd"/>
-      <w:r>
-        <w:rPr>
-          <w:rFonts w:ascii="Calibri" w:hAnsi="Calibri" w:cs="Calibri"/>
-          <w:color w:val="000000"/>
-          <w:sz w:val="24"/>
-        </w:rPr>
-        <w:t xml:space="preserve">) é 00:16:b6:f7:1d:51 e o do </w:t>
-      </w:r>
-      <w:r>
-        <w:rPr>
-          <w:rFonts w:ascii="Calibri" w:hAnsi="Calibri" w:cs="Calibri"/>
-          <w:i/>
-          <w:iCs/>
-          <w:color w:val="000000"/>
-          <w:sz w:val="24"/>
-        </w:rPr>
-        <w:t>router</w:t>
-      </w:r>
-      <w:r>
-        <w:rPr>
-          <w:rFonts w:ascii="Calibri" w:hAnsi="Calibri" w:cs="Calibri"/>
-          <w:color w:val="000000"/>
-          <w:sz w:val="24"/>
-        </w:rPr>
-        <w:t xml:space="preserve"> de acesso ao sistema de distribuição (</w:t>
-      </w:r>
-      <w:proofErr w:type="spellStart"/>
-      <w:r>
-        <w:rPr>
-          <w:rFonts w:ascii="Calibri" w:hAnsi="Calibri" w:cs="Calibri"/>
-          <w:i/>
-          <w:iCs/>
-          <w:color w:val="000000"/>
-          <w:sz w:val="24"/>
-        </w:rPr>
         <w:t>source</w:t>
       </w:r>
-      <w:proofErr w:type="spellEnd"/>
       <w:r>
         <w:rPr>
           <w:rFonts w:ascii="Calibri" w:hAnsi="Calibri" w:cs="Calibri"/>
@@ -5003,6 +4351,17 @@
     <w:p>
       <w:pPr>
         <w:pStyle w:val="PargrafodaLista"/>
+        <w:jc w:val="both"/>
+        <w:rPr>
+          <w:b/>
+          <w:sz w:val="24"/>
+          <w:szCs w:val="24"/>
+        </w:rPr>
+      </w:pPr>
+    </w:p>
+    <w:p>
+      <w:pPr>
+        <w:pStyle w:val="PargrafodaLista"/>
         <w:spacing w:after="0" w:line="240" w:lineRule="auto"/>
         <w:jc w:val="both"/>
         <w:rPr>
@@ -5012,6 +4371,63 @@
           <w:szCs w:val="24"/>
         </w:rPr>
       </w:pPr>
+      <w:r>
+        <w:rPr>
+          <w:noProof/>
+          <w:lang w:eastAsia="pt-PT"/>
+        </w:rPr>
+        <w:drawing>
+          <wp:inline distT="0" distB="0" distL="0" distR="0">
+            <wp:extent cx="4899660" cy="748665"/>
+            <wp:effectExtent l="0" t="0" r="0" b="0"/>
+            <wp:docPr id="4" name="Imagem 4" descr="C:\Users\Carlos Pereira\AppData\Local\Microsoft\Windows\INetCacheContent.Word\13 - ACK.PNG"/>
+            <wp:cNvGraphicFramePr>
+              <a:graphicFrameLocks xmlns:a="http://schemas.openxmlformats.org/drawingml/2006/main" noChangeAspect="1"/>
+            </wp:cNvGraphicFramePr>
+            <a:graphic xmlns:a="http://schemas.openxmlformats.org/drawingml/2006/main">
+              <a:graphicData uri="http://schemas.openxmlformats.org/drawingml/2006/picture">
+                <pic:pic xmlns:pic="http://schemas.openxmlformats.org/drawingml/2006/picture">
+                  <pic:nvPicPr>
+                    <pic:cNvPr id="0" name="Picture 1" descr="C:\Users\Carlos Pereira\AppData\Local\Microsoft\Windows\INetCacheContent.Word\13 - ACK.PNG"/>
+                    <pic:cNvPicPr>
+                      <a:picLocks noChangeAspect="1" noChangeArrowheads="1"/>
+                    </pic:cNvPicPr>
+                  </pic:nvPicPr>
+                  <pic:blipFill rotWithShape="1">
+                    <a:blip r:embed="rId22" cstate="print">
+                      <a:extLst>
+                        <a:ext uri="{28A0092B-C50C-407E-A947-70E740481C1C}">
+                          <a14:useLocalDpi xmlns:a14="http://schemas.microsoft.com/office/drawing/2010/main" val="0"/>
+                        </a:ext>
+                      </a:extLst>
+                    </a:blip>
+                    <a:srcRect r="9204"/>
+                    <a:stretch/>
+                  </pic:blipFill>
+                  <pic:spPr bwMode="auto">
+                    <a:xfrm>
+                      <a:off x="0" y="0"/>
+                      <a:ext cx="4903037" cy="749181"/>
+                    </a:xfrm>
+                    <a:prstGeom prst="rect">
+                      <a:avLst/>
+                    </a:prstGeom>
+                    <a:noFill/>
+                    <a:ln>
+                      <a:noFill/>
+                    </a:ln>
+                    <a:extLst>
+                      <a:ext uri="{53640926-AAD7-44D8-BBD7-CCE9431645EC}">
+                        <a14:shadowObscured xmlns:a14="http://schemas.microsoft.com/office/drawing/2010/main"/>
+                      </a:ext>
+                    </a:extLst>
+                  </pic:spPr>
+                </pic:pic>
+              </a:graphicData>
+            </a:graphic>
+          </wp:inline>
+        </w:drawing>
+      </w:r>
     </w:p>
     <w:p>
       <w:pPr>
@@ -5019,6 +4435,19 @@
         <w:spacing w:after="0" w:line="240" w:lineRule="auto"/>
         <w:jc w:val="both"/>
         <w:rPr>
+          <w:rFonts w:ascii="Arial" w:eastAsia="Times New Roman" w:hAnsi="Arial" w:cs="Arial"/>
+          <w:color w:val="000000"/>
+          <w:sz w:val="24"/>
+          <w:szCs w:val="24"/>
+        </w:rPr>
+      </w:pPr>
+    </w:p>
+    <w:p>
+      <w:pPr>
+        <w:pStyle w:val="PargrafodaLista"/>
+        <w:spacing w:after="0" w:line="240" w:lineRule="auto"/>
+        <w:jc w:val="both"/>
+        <w:rPr>
           <w:rFonts w:eastAsia="Times New Roman" w:cstheme="minorHAnsi"/>
           <w:sz w:val="24"/>
           <w:szCs w:val="24"/>
@@ -5033,7 +4462,6 @@
         </w:rPr>
         <w:t xml:space="preserve">As tramas de controlo que são transmitidas são tramas de confirmação da receção (ACK - </w:t>
       </w:r>
-      <w:proofErr w:type="spellStart"/>
       <w:r>
         <w:rPr>
           <w:rFonts w:eastAsia="Times New Roman" w:cstheme="minorHAnsi"/>
@@ -5045,7 +4473,6 @@
         </w:rPr>
         <w:t>Acknowlegment</w:t>
       </w:r>
-      <w:proofErr w:type="spellEnd"/>
       <w:r>
         <w:rPr>
           <w:rFonts w:eastAsia="Times New Roman" w:cstheme="minorHAnsi"/>
@@ -5053,9 +4480,8 @@
           <w:sz w:val="24"/>
           <w:szCs w:val="24"/>
         </w:rPr>
-        <w:t>). São endereçadas aos diversos sistemas (</w:t>
-      </w:r>
-      <w:proofErr w:type="spellStart"/>
+        <w:t>). São endereçadas aos diversos sistemas (STA</w:t>
+      </w:r>
       <w:r>
         <w:rPr>
           <w:rFonts w:eastAsia="Times New Roman" w:cstheme="minorHAnsi"/>
@@ -5063,7 +4489,7 @@
           <w:sz w:val="24"/>
           <w:szCs w:val="24"/>
         </w:rPr>
-        <w:t>STA</w:t>
+        <w:t>s</w:t>
       </w:r>
       <w:r>
         <w:rPr>
@@ -5072,9 +4498,17 @@
           <w:sz w:val="24"/>
           <w:szCs w:val="24"/>
         </w:rPr>
+        <w:t xml:space="preserve"> ou AP</w:t>
+      </w:r>
+      <w:r>
+        <w:rPr>
+          <w:rFonts w:eastAsia="Times New Roman" w:cstheme="minorHAnsi"/>
+          <w:color w:val="000000"/>
+          <w:sz w:val="24"/>
+          <w:szCs w:val="24"/>
+        </w:rPr>
         <w:t>s</w:t>
       </w:r>
-      <w:proofErr w:type="spellEnd"/>
       <w:r>
         <w:rPr>
           <w:rFonts w:eastAsia="Times New Roman" w:cstheme="minorHAnsi"/>
@@ -5082,36 +4516,134 @@
           <w:sz w:val="24"/>
           <w:szCs w:val="24"/>
         </w:rPr>
-        <w:t xml:space="preserve"> ou </w:t>
-      </w:r>
-      <w:proofErr w:type="spellStart"/>
-      <w:r>
+        <w:t xml:space="preserve">) que recebem as tramas. </w:t>
+      </w:r>
+    </w:p>
+    <w:p>
+      <w:pPr>
+        <w:pStyle w:val="PargrafodaLista"/>
+        <w:spacing w:after="0" w:line="240" w:lineRule="auto"/>
+        <w:jc w:val="both"/>
         <w:rPr>
           <w:rFonts w:eastAsia="Times New Roman" w:cstheme="minorHAnsi"/>
-          <w:color w:val="000000"/>
-          <w:sz w:val="24"/>
-          <w:szCs w:val="24"/>
-        </w:rPr>
-        <w:t>AP</w:t>
-      </w:r>
-      <w:r>
+          <w:sz w:val="24"/>
+          <w:szCs w:val="24"/>
+        </w:rPr>
+      </w:pPr>
+    </w:p>
+    <w:p>
+      <w:pPr>
+        <w:pStyle w:val="PargrafodaLista"/>
+        <w:spacing w:after="0" w:line="240" w:lineRule="auto"/>
+        <w:jc w:val="both"/>
         <w:rPr>
           <w:rFonts w:eastAsia="Times New Roman" w:cstheme="minorHAnsi"/>
-          <w:color w:val="000000"/>
-          <w:sz w:val="24"/>
-          <w:szCs w:val="24"/>
-        </w:rPr>
-        <w:t>s</w:t>
-      </w:r>
-      <w:proofErr w:type="spellEnd"/>
+          <w:sz w:val="24"/>
+          <w:szCs w:val="24"/>
+        </w:rPr>
+      </w:pPr>
       <w:r>
         <w:rPr>
           <w:rFonts w:eastAsia="Times New Roman" w:cstheme="minorHAnsi"/>
-          <w:color w:val="000000"/>
-          <w:sz w:val="24"/>
-          <w:szCs w:val="24"/>
-        </w:rPr>
-        <w:t xml:space="preserve">) que recebem as tramas. </w:t>
+          <w:sz w:val="24"/>
+          <w:szCs w:val="24"/>
+        </w:rPr>
+        <w:lastRenderedPageBreak/>
+        <w:t xml:space="preserve">Contrariamente ao que acontece numa rede </w:t>
+      </w:r>
+      <w:r>
+        <w:rPr>
+          <w:rFonts w:eastAsia="Times New Roman" w:cstheme="minorHAnsi"/>
+          <w:i/>
+          <w:sz w:val="24"/>
+          <w:szCs w:val="24"/>
+        </w:rPr>
+        <w:t>Ethernet</w:t>
+      </w:r>
+      <w:r>
+        <w:rPr>
+          <w:rFonts w:eastAsia="Times New Roman" w:cstheme="minorHAnsi"/>
+          <w:sz w:val="24"/>
+          <w:szCs w:val="24"/>
+        </w:rPr>
+        <w:t xml:space="preserve"> em que existe </w:t>
+      </w:r>
+      <w:r>
+        <w:rPr>
+          <w:rFonts w:eastAsia="Times New Roman" w:cstheme="minorHAnsi"/>
+          <w:i/>
+          <w:sz w:val="24"/>
+          <w:szCs w:val="24"/>
+        </w:rPr>
+        <w:t>collision detection</w:t>
+      </w:r>
+      <w:r>
+        <w:rPr>
+          <w:rFonts w:eastAsia="Times New Roman" w:cstheme="minorHAnsi"/>
+          <w:sz w:val="24"/>
+          <w:szCs w:val="24"/>
+        </w:rPr>
+        <w:t xml:space="preserve"> – em oposição à </w:t>
+      </w:r>
+      <w:r>
+        <w:rPr>
+          <w:rFonts w:eastAsia="Times New Roman" w:cstheme="minorHAnsi"/>
+          <w:i/>
+          <w:sz w:val="24"/>
+          <w:szCs w:val="24"/>
+        </w:rPr>
+        <w:t xml:space="preserve">collision avoidance </w:t>
+      </w:r>
+      <w:r>
+        <w:rPr>
+          <w:rFonts w:eastAsia="Times New Roman" w:cstheme="minorHAnsi"/>
+          <w:sz w:val="24"/>
+          <w:szCs w:val="24"/>
+        </w:rPr>
+        <w:t xml:space="preserve">das redes sem fios –, as redes </w:t>
+      </w:r>
+      <w:r>
+        <w:rPr>
+          <w:rFonts w:eastAsia="Times New Roman" w:cstheme="minorHAnsi"/>
+          <w:i/>
+          <w:sz w:val="24"/>
+          <w:szCs w:val="24"/>
+        </w:rPr>
+        <w:t xml:space="preserve">wireless </w:t>
+      </w:r>
+      <w:r>
+        <w:rPr>
+          <w:rFonts w:eastAsia="Times New Roman" w:cstheme="minorHAnsi"/>
+          <w:sz w:val="24"/>
+          <w:szCs w:val="24"/>
+        </w:rPr>
+        <w:t xml:space="preserve">são redes bastante mais suscetíveis à ocorrência de erros e colisões, por exemplo, entre </w:t>
+      </w:r>
+      <w:r>
+        <w:rPr>
+          <w:rFonts w:eastAsia="Times New Roman" w:cstheme="minorHAnsi"/>
+          <w:i/>
+          <w:sz w:val="24"/>
+          <w:szCs w:val="24"/>
+        </w:rPr>
+        <w:t>hosts</w:t>
+      </w:r>
+      <w:r>
+        <w:rPr>
+          <w:rFonts w:eastAsia="Times New Roman" w:cstheme="minorHAnsi"/>
+          <w:i/>
+          <w:sz w:val="24"/>
+          <w:szCs w:val="24"/>
+        </w:rPr>
+        <w:t xml:space="preserve"> </w:t>
+      </w:r>
+      <w:r>
+        <w:rPr>
+          <w:rFonts w:eastAsia="Times New Roman" w:cstheme="minorHAnsi"/>
+          <w:sz w:val="24"/>
+          <w:szCs w:val="24"/>
+        </w:rPr>
+        <w:t>pertencentes à mesma rede local, que, no entanto, não sabem da presença um do outro e, por isso, enviam tramas ao mesmo tempo.</w:t>
       </w:r>
     </w:p>
     <w:p>
@@ -5129,24 +4661,59 @@
     <w:p>
       <w:pPr>
         <w:pStyle w:val="PargrafodaLista"/>
+        <w:spacing w:after="0" w:line="240" w:lineRule="auto"/>
         <w:jc w:val="both"/>
         <w:rPr>
           <w:rFonts w:eastAsia="Times New Roman" w:cstheme="minorHAnsi"/>
-          <w:color w:val="000000"/>
-          <w:sz w:val="24"/>
-          <w:szCs w:val="24"/>
-          <w:u w:val="single"/>
+          <w:sz w:val="24"/>
+          <w:szCs w:val="24"/>
         </w:rPr>
       </w:pPr>
       <w:r>
         <w:rPr>
           <w:rFonts w:eastAsia="Times New Roman" w:cstheme="minorHAnsi"/>
-          <w:color w:val="000000"/>
-          <w:sz w:val="24"/>
-          <w:szCs w:val="24"/>
-          <w:u w:val="single"/>
-        </w:rPr>
-        <w:t>Servem para confirmar a receção correta de uma trama por parte de uma estação recetora. [porque são necessárias?]</w:t>
+          <w:sz w:val="24"/>
+          <w:szCs w:val="24"/>
+        </w:rPr>
+        <w:t xml:space="preserve">A existência de tramas de </w:t>
+      </w:r>
+      <w:r>
+        <w:rPr>
+          <w:rFonts w:eastAsia="Times New Roman" w:cstheme="minorHAnsi"/>
+          <w:color w:val="000000"/>
+          <w:sz w:val="24"/>
+          <w:szCs w:val="24"/>
+        </w:rPr>
+        <w:t xml:space="preserve">confirmação da receção (ACK - </w:t>
+      </w:r>
+      <w:r>
+        <w:rPr>
+          <w:rFonts w:eastAsia="Times New Roman" w:cstheme="minorHAnsi"/>
+          <w:i/>
+          <w:iCs/>
+          <w:color w:val="000000"/>
+          <w:sz w:val="24"/>
+          <w:szCs w:val="24"/>
+        </w:rPr>
+        <w:t>Acknowlegment</w:t>
+      </w:r>
+      <w:r>
+        <w:rPr>
+          <w:rFonts w:eastAsia="Times New Roman" w:cstheme="minorHAnsi"/>
+          <w:color w:val="000000"/>
+          <w:sz w:val="24"/>
+          <w:szCs w:val="24"/>
+        </w:rPr>
+        <w:t>)</w:t>
+      </w:r>
+      <w:r>
+        <w:rPr>
+          <w:rFonts w:eastAsia="Times New Roman" w:cstheme="minorHAnsi"/>
+          <w:color w:val="000000"/>
+          <w:sz w:val="24"/>
+          <w:szCs w:val="24"/>
+        </w:rPr>
+        <w:t xml:space="preserve"> serve, exatamente, para contrariar esta desvantagem, sinalizando à estação emissora a receção correta de uma trama por parte da estação recetora. Apesar de, no fundo, estas tramas gerarem mais tráfego na rede, conseguem minimizar as colisões existentes.</w:t>
       </w:r>
     </w:p>
     <w:p>
@@ -5182,7 +4749,6 @@
         </w:rPr>
         <w:t xml:space="preserve">Identifique e interprete as tramas 802.11 enviadas pelo </w:t>
       </w:r>
-      <w:proofErr w:type="spellStart"/>
       <w:r>
         <w:rPr>
           <w:b/>
@@ -5192,50 +4758,13 @@
         </w:rPr>
         <w:t>host</w:t>
       </w:r>
-      <w:proofErr w:type="spellEnd"/>
-      <w:r>
-        <w:rPr>
-          <w:b/>
-          <w:sz w:val="24"/>
-          <w:szCs w:val="24"/>
-        </w:rPr>
-        <w:t xml:space="preserve"> decorrentes do pedido DHCP </w:t>
-      </w:r>
-      <w:proofErr w:type="spellStart"/>
-      <w:r>
-        <w:rPr>
-          <w:b/>
-          <w:sz w:val="24"/>
-          <w:szCs w:val="24"/>
-        </w:rPr>
-        <w:t>Release</w:t>
-      </w:r>
-      <w:proofErr w:type="spellEnd"/>
-      <w:r>
-        <w:rPr>
-          <w:b/>
-          <w:sz w:val="24"/>
-          <w:szCs w:val="24"/>
-        </w:rPr>
-        <w:t xml:space="preserve"> que determina a quebra de associação que existia com o AP 30 </w:t>
-      </w:r>
-      <w:proofErr w:type="spellStart"/>
-      <w:r>
-        <w:rPr>
-          <w:b/>
-          <w:sz w:val="24"/>
-          <w:szCs w:val="24"/>
-        </w:rPr>
-        <w:t>Munroe</w:t>
-      </w:r>
-      <w:proofErr w:type="spellEnd"/>
-      <w:r>
-        <w:rPr>
-          <w:b/>
-          <w:sz w:val="24"/>
-          <w:szCs w:val="24"/>
-        </w:rPr>
-        <w:t xml:space="preserve"> St. Segundo a norma IEEE 802.11, há alguma trama que seria esperada, mas não aparece?</w:t>
+      <w:r>
+        <w:rPr>
+          <w:b/>
+          <w:sz w:val="24"/>
+          <w:szCs w:val="24"/>
+        </w:rPr>
+        <w:t xml:space="preserve"> decorrentes do pedido DHCP Release que determina a quebra de associação que existia com o AP 30 Munroe St. Segundo a norma IEEE 802.11, há alguma trama que seria esperada, mas não aparece?</w:t>
       </w:r>
     </w:p>
     <w:p>
@@ -5261,7 +4790,6 @@
         </w:rPr>
         <w:t xml:space="preserve">, na sequência do </w:t>
       </w:r>
-      <w:proofErr w:type="spellStart"/>
       <w:r>
         <w:rPr>
           <w:i/>
@@ -5270,7 +4798,6 @@
         </w:rPr>
         <w:t>probe</w:t>
       </w:r>
-      <w:proofErr w:type="spellEnd"/>
       <w:r>
         <w:rPr>
           <w:sz w:val="24"/>
@@ -5278,7 +4805,6 @@
         </w:rPr>
         <w:t xml:space="preserve"> </w:t>
       </w:r>
-      <w:proofErr w:type="spellStart"/>
       <w:r>
         <w:rPr>
           <w:i/>
@@ -5287,7 +4813,6 @@
         </w:rPr>
         <w:t>request</w:t>
       </w:r>
-      <w:proofErr w:type="spellEnd"/>
       <w:r>
         <w:rPr>
           <w:sz w:val="24"/>
@@ -5295,7 +4820,6 @@
         </w:rPr>
         <w:t xml:space="preserve"> que foi enviado pela estação (STA) ao </w:t>
       </w:r>
-      <w:proofErr w:type="spellStart"/>
       <w:r>
         <w:rPr>
           <w:i/>
@@ -5304,7 +4828,6 @@
         </w:rPr>
         <w:t>access</w:t>
       </w:r>
-      <w:proofErr w:type="spellEnd"/>
       <w:r>
         <w:rPr>
           <w:sz w:val="24"/>
@@ -5312,7 +4835,6 @@
         </w:rPr>
         <w:t xml:space="preserve"> </w:t>
       </w:r>
-      <w:proofErr w:type="spellStart"/>
       <w:r>
         <w:rPr>
           <w:i/>
@@ -5321,7 +4843,6 @@
         </w:rPr>
         <w:t>point</w:t>
       </w:r>
-      <w:proofErr w:type="spellEnd"/>
       <w:r>
         <w:rPr>
           <w:sz w:val="24"/>
@@ -5343,23 +4864,13 @@
         </w:rPr>
         <w:t xml:space="preserve">, era esperado um </w:t>
       </w:r>
-      <w:proofErr w:type="spellStart"/>
       <w:r>
         <w:rPr>
           <w:rFonts w:cstheme="minorHAnsi"/>
           <w:i/>
           <w:sz w:val="24"/>
         </w:rPr>
-        <w:t>probe</w:t>
-      </w:r>
-      <w:proofErr w:type="spellEnd"/>
-      <w:r>
-        <w:rPr>
-          <w:rFonts w:cstheme="minorHAnsi"/>
-          <w:i/>
-          <w:sz w:val="24"/>
-        </w:rPr>
-        <w:t xml:space="preserve"> response </w:t>
+        <w:t xml:space="preserve">probe response </w:t>
       </w:r>
       <w:r>
         <w:rPr>
@@ -5401,7 +4912,7 @@
                     </pic:cNvPicPr>
                   </pic:nvPicPr>
                   <pic:blipFill rotWithShape="1">
-                    <a:blip r:embed="rId22" cstate="print">
+                    <a:blip r:embed="rId23" cstate="print">
                       <a:extLst>
                         <a:ext uri="{28A0092B-C50C-407E-A947-70E740481C1C}">
                           <a14:useLocalDpi xmlns:a14="http://schemas.microsoft.com/office/drawing/2010/main" val="0"/>
@@ -5453,189 +4964,101 @@
           <w:rFonts w:cstheme="minorHAnsi"/>
           <w:sz w:val="24"/>
         </w:rPr>
-        <w:t xml:space="preserve">a estação envia um pedido de dissociação ao AP “30 </w:t>
-      </w:r>
-      <w:proofErr w:type="spellStart"/>
+        <w:t>a estação envia um pedido de dissociação ao AP “30 Munroe St”</w:t>
+      </w:r>
       <w:r>
         <w:rPr>
           <w:rFonts w:cstheme="minorHAnsi"/>
           <w:sz w:val="24"/>
         </w:rPr>
-        <w:t>Munroe</w:t>
-      </w:r>
-      <w:proofErr w:type="spellEnd"/>
+        <w:t>, obt</w:t>
+      </w:r>
       <w:r>
         <w:rPr>
           <w:rFonts w:cstheme="minorHAnsi"/>
           <w:sz w:val="24"/>
         </w:rPr>
-        <w:t xml:space="preserve"> St”</w:t>
+        <w:t xml:space="preserve">endo as respetivas confirmações </w:t>
       </w:r>
       <w:r>
         <w:rPr>
           <w:rFonts w:cstheme="minorHAnsi"/>
           <w:sz w:val="24"/>
         </w:rPr>
-        <w:t>, obt</w:t>
+        <w:t>(</w:t>
       </w:r>
       <w:r>
         <w:rPr>
           <w:rFonts w:cstheme="minorHAnsi"/>
           <w:sz w:val="24"/>
         </w:rPr>
-        <w:t xml:space="preserve">endo as respetivas confirmações </w:t>
+        <w:t>ACK –</w:t>
       </w:r>
       <w:r>
         <w:rPr>
           <w:rFonts w:cstheme="minorHAnsi"/>
-          <w:sz w:val="24"/>
-        </w:rPr>
-        <w:t>(</w:t>
+          <w:i/>
+          <w:sz w:val="24"/>
+        </w:rPr>
+        <w:t xml:space="preserve"> Acknowledgment)</w:t>
       </w:r>
       <w:r>
         <w:rPr>
           <w:rFonts w:cstheme="minorHAnsi"/>
           <w:sz w:val="24"/>
         </w:rPr>
-        <w:t>ACK –</w:t>
+        <w:t xml:space="preserve">. De seguida, </w:t>
       </w:r>
       <w:r>
         <w:rPr>
           <w:rFonts w:cstheme="minorHAnsi"/>
-          <w:i/>
-          <w:sz w:val="24"/>
-        </w:rPr>
-        <w:t xml:space="preserve"> </w:t>
-      </w:r>
-      <w:proofErr w:type="spellStart"/>
+          <w:sz w:val="24"/>
+        </w:rPr>
+        <w:t xml:space="preserve">na linha 1737, </w:t>
+      </w:r>
       <w:r>
         <w:rPr>
           <w:rFonts w:cstheme="minorHAnsi"/>
-          <w:i/>
-          <w:sz w:val="24"/>
-        </w:rPr>
-        <w:t>Acknowledgment</w:t>
-      </w:r>
-      <w:proofErr w:type="spellEnd"/>
+          <w:sz w:val="24"/>
+        </w:rPr>
+        <w:t>a estação (STA) envia</w:t>
+      </w:r>
       <w:r>
         <w:rPr>
           <w:rFonts w:cstheme="minorHAnsi"/>
-          <w:i/>
-          <w:sz w:val="24"/>
-        </w:rPr>
-        <w:t>)</w:t>
+          <w:sz w:val="24"/>
+        </w:rPr>
+        <w:t xml:space="preserve"> um </w:t>
       </w:r>
       <w:r>
         <w:rPr>
           <w:rFonts w:cstheme="minorHAnsi"/>
-          <w:sz w:val="24"/>
-        </w:rPr>
-        <w:t xml:space="preserve">. De seguida, </w:t>
+          <w:i/>
+          <w:sz w:val="24"/>
+        </w:rPr>
+        <w:t xml:space="preserve">probe request </w:t>
       </w:r>
       <w:r>
         <w:rPr>
           <w:rFonts w:cstheme="minorHAnsi"/>
           <w:sz w:val="24"/>
         </w:rPr>
-        <w:t xml:space="preserve">na linha 1737, </w:t>
+        <w:t>para o AP ao qual se pretende associar, esperando uma resposta (</w:t>
       </w:r>
       <w:r>
         <w:rPr>
           <w:rFonts w:cstheme="minorHAnsi"/>
-          <w:sz w:val="24"/>
-        </w:rPr>
-        <w:t>a estação (STA) envia</w:t>
+          <w:i/>
+          <w:sz w:val="24"/>
+        </w:rPr>
+        <w:t>probe response</w:t>
       </w:r>
       <w:r>
         <w:rPr>
           <w:rFonts w:cstheme="minorHAnsi"/>
           <w:sz w:val="24"/>
         </w:rPr>
-        <w:t xml:space="preserve"> um </w:t>
-      </w:r>
-      <w:proofErr w:type="spellStart"/>
-      <w:r>
-        <w:rPr>
-          <w:rFonts w:cstheme="minorHAnsi"/>
-          <w:i/>
-          <w:sz w:val="24"/>
-        </w:rPr>
-        <w:t>probe</w:t>
-      </w:r>
-      <w:proofErr w:type="spellEnd"/>
-      <w:r>
-        <w:rPr>
-          <w:rFonts w:cstheme="minorHAnsi"/>
-          <w:i/>
-          <w:sz w:val="24"/>
-        </w:rPr>
-        <w:t xml:space="preserve"> </w:t>
-      </w:r>
-      <w:proofErr w:type="spellStart"/>
-      <w:r>
-        <w:rPr>
-          <w:rFonts w:cstheme="minorHAnsi"/>
-          <w:i/>
-          <w:sz w:val="24"/>
-        </w:rPr>
-        <w:t>request</w:t>
-      </w:r>
-      <w:proofErr w:type="spellEnd"/>
-      <w:r>
-        <w:rPr>
-          <w:rFonts w:cstheme="minorHAnsi"/>
-          <w:i/>
-          <w:sz w:val="24"/>
-        </w:rPr>
-        <w:t xml:space="preserve"> </w:t>
-      </w:r>
-      <w:r>
-        <w:rPr>
-          <w:rFonts w:cstheme="minorHAnsi"/>
-          <w:sz w:val="24"/>
-        </w:rPr>
-        <w:t>para o AP ao qual se pretende associar, esperando uma resposta (</w:t>
-      </w:r>
-      <w:proofErr w:type="spellStart"/>
-      <w:r>
-        <w:rPr>
-          <w:rFonts w:cstheme="minorHAnsi"/>
-          <w:i/>
-          <w:sz w:val="24"/>
-        </w:rPr>
-        <w:t>probe</w:t>
-      </w:r>
-      <w:proofErr w:type="spellEnd"/>
-      <w:r>
-        <w:rPr>
-          <w:rFonts w:cstheme="minorHAnsi"/>
-          <w:i/>
-          <w:sz w:val="24"/>
-        </w:rPr>
-        <w:t xml:space="preserve"> response</w:t>
-      </w:r>
-      <w:r>
-        <w:rPr>
-          <w:rFonts w:cstheme="minorHAnsi"/>
-          <w:sz w:val="24"/>
-        </w:rPr>
-        <w:t xml:space="preserve">) que não surge. Nas linhas seguintes tenta associar-se ao </w:t>
-      </w:r>
-      <w:proofErr w:type="gramStart"/>
-      <w:r>
-        <w:rPr>
-          <w:rFonts w:cstheme="minorHAnsi"/>
-          <w:sz w:val="24"/>
-        </w:rPr>
-        <w:t>AP</w:t>
-      </w:r>
-      <w:proofErr w:type="gramEnd"/>
-      <w:r>
-        <w:rPr>
-          <w:rFonts w:cstheme="minorHAnsi"/>
-          <w:sz w:val="24"/>
-        </w:rPr>
-        <w:t xml:space="preserve"> mas não consegue fazê-lo.</w:t>
+        <w:t>) que não surge. Nas linhas seguintes tenta associar-se ao AP mas não consegue fazê-lo.</w:t>
       </w:r>
     </w:p>
     <w:p>
@@ -5680,121 +5103,192 @@
           <w:sz w:val="24"/>
           <w:szCs w:val="24"/>
         </w:rPr>
+        <w:t xml:space="preserve">Examine o ficheiro de </w:t>
+      </w:r>
+      <w:r>
+        <w:rPr>
+          <w:b/>
+          <w:i/>
+          <w:sz w:val="24"/>
+          <w:szCs w:val="24"/>
+        </w:rPr>
+        <w:t>trace</w:t>
+      </w:r>
+      <w:r>
+        <w:rPr>
+          <w:b/>
+          <w:sz w:val="24"/>
+          <w:szCs w:val="24"/>
+        </w:rPr>
+        <w:t xml:space="preserve"> e procure tramas de autenticação enviadas pelo </w:t>
+      </w:r>
+      <w:r>
+        <w:rPr>
+          <w:b/>
+          <w:i/>
+          <w:sz w:val="24"/>
+          <w:szCs w:val="24"/>
+        </w:rPr>
+        <w:t>host</w:t>
+      </w:r>
+      <w:r>
+        <w:rPr>
+          <w:b/>
+          <w:sz w:val="24"/>
+          <w:szCs w:val="24"/>
+        </w:rPr>
+        <w:t xml:space="preserve"> para o AP (se filtrar os resultados por </w:t>
+      </w:r>
+      <w:r>
+        <w:rPr>
+          <w:b/>
+          <w:i/>
+          <w:sz w:val="24"/>
+          <w:szCs w:val="24"/>
+        </w:rPr>
+        <w:t>wlan.fc.type_subtype</w:t>
+      </w:r>
+      <w:r>
+        <w:rPr>
+          <w:b/>
+          <w:sz w:val="24"/>
+          <w:szCs w:val="24"/>
+        </w:rPr>
+        <w:t xml:space="preserve"> ajuda a localização). Quantas tramas de </w:t>
+      </w:r>
+      <w:r>
+        <w:rPr>
+          <w:b/>
+          <w:i/>
+          <w:sz w:val="24"/>
+          <w:szCs w:val="24"/>
+        </w:rPr>
+        <w:t>authentication</w:t>
+      </w:r>
+      <w:r>
+        <w:rPr>
+          <w:b/>
+          <w:sz w:val="24"/>
+          <w:szCs w:val="24"/>
+        </w:rPr>
+        <w:t xml:space="preserve"> são enviadas do </w:t>
+      </w:r>
+      <w:r>
+        <w:rPr>
+          <w:b/>
+          <w:i/>
+          <w:sz w:val="24"/>
+          <w:szCs w:val="24"/>
+        </w:rPr>
+        <w:t>host</w:t>
+      </w:r>
+      <w:r>
+        <w:rPr>
+          <w:b/>
+          <w:sz w:val="24"/>
+          <w:szCs w:val="24"/>
+        </w:rPr>
+        <w:t xml:space="preserve"> sem fios para o AP linksys_SES_24086?</w:t>
+      </w:r>
+    </w:p>
+    <w:p>
+      <w:pPr>
+        <w:pStyle w:val="PargrafodaLista"/>
+        <w:jc w:val="both"/>
+        <w:rPr>
+          <w:sz w:val="24"/>
+          <w:szCs w:val="24"/>
+        </w:rPr>
+      </w:pPr>
+    </w:p>
+    <w:p>
+      <w:pPr>
+        <w:pStyle w:val="PargrafodaLista"/>
+        <w:jc w:val="both"/>
+        <w:rPr>
+          <w:sz w:val="24"/>
+          <w:szCs w:val="24"/>
+        </w:rPr>
+      </w:pPr>
+      <w:r>
+        <w:rPr>
+          <w:sz w:val="24"/>
+          <w:szCs w:val="24"/>
+        </w:rPr>
+        <w:t>Entre as linhas 1740 e 1749, são enviadas seis tramas de autenticação (</w:t>
+      </w:r>
+      <w:r>
+        <w:rPr>
+          <w:i/>
+          <w:sz w:val="24"/>
+          <w:szCs w:val="24"/>
+        </w:rPr>
+        <w:t>open system</w:t>
+      </w:r>
+      <w:r>
+        <w:rPr>
+          <w:sz w:val="24"/>
+          <w:szCs w:val="24"/>
+        </w:rPr>
+        <w:t xml:space="preserve">) pelo </w:t>
+      </w:r>
+      <w:r>
+        <w:rPr>
+          <w:i/>
+          <w:sz w:val="24"/>
+          <w:szCs w:val="24"/>
+        </w:rPr>
+        <w:t xml:space="preserve">host </w:t>
+      </w:r>
+      <w:r>
+        <w:rPr>
+          <w:sz w:val="24"/>
+          <w:szCs w:val="24"/>
+        </w:rPr>
+        <w:t>para o AP. Nas linhas 1821 e 1822 são enviadas outras duas. Da linha 1921 à 1924 são enviadas mais quatro. Finalmente, nas linhas 2121, 2122 e 2123 são enviadas outras três tramas. Ao todo são enviadas 15 tramas de autenticação.</w:t>
+      </w:r>
+    </w:p>
+    <w:p>
+      <w:pPr>
+        <w:pStyle w:val="PargrafodaLista"/>
+        <w:jc w:val="both"/>
+        <w:rPr>
+          <w:sz w:val="24"/>
+          <w:szCs w:val="24"/>
+        </w:rPr>
+      </w:pPr>
+    </w:p>
+    <w:p>
+      <w:pPr>
+        <w:pStyle w:val="PargrafodaLista"/>
+        <w:jc w:val="both"/>
+        <w:rPr>
+          <w:sz w:val="24"/>
+          <w:szCs w:val="24"/>
+        </w:rPr>
+      </w:pPr>
+      <w:r>
+        <w:rPr>
+          <w:sz w:val="24"/>
+          <w:szCs w:val="24"/>
+        </w:rPr>
         <w:lastRenderedPageBreak/>
-        <w:t xml:space="preserve">Examine o ficheiro de </w:t>
-      </w:r>
-      <w:r>
-        <w:rPr>
-          <w:b/>
-          <w:i/>
-          <w:sz w:val="24"/>
-          <w:szCs w:val="24"/>
-        </w:rPr>
-        <w:t>trace</w:t>
-      </w:r>
-      <w:r>
-        <w:rPr>
-          <w:b/>
-          <w:sz w:val="24"/>
-          <w:szCs w:val="24"/>
-        </w:rPr>
-        <w:t xml:space="preserve"> e procure tramas de autenticação enviadas pelo </w:t>
-      </w:r>
-      <w:proofErr w:type="spellStart"/>
-      <w:r>
-        <w:rPr>
-          <w:b/>
+        <w:t xml:space="preserve">Estas tramas têm como finalidade pedir ao AP que aceite (ou rejeite) a identidade do </w:t>
+      </w:r>
+      <w:r>
+        <w:rPr>
           <w:i/>
           <w:sz w:val="24"/>
           <w:szCs w:val="24"/>
         </w:rPr>
         <w:t>host</w:t>
       </w:r>
-      <w:proofErr w:type="spellEnd"/>
-      <w:r>
-        <w:rPr>
-          <w:b/>
-          <w:sz w:val="24"/>
-          <w:szCs w:val="24"/>
-        </w:rPr>
-        <w:t xml:space="preserve"> para o AP (se filtrar os resultados por </w:t>
-      </w:r>
-      <w:proofErr w:type="spellStart"/>
-      <w:r>
-        <w:rPr>
-          <w:b/>
-          <w:i/>
-          <w:sz w:val="24"/>
-          <w:szCs w:val="24"/>
-        </w:rPr>
-        <w:t>wlan.</w:t>
-      </w:r>
-      <w:proofErr w:type="gramStart"/>
-      <w:r>
-        <w:rPr>
-          <w:b/>
-          <w:i/>
-          <w:sz w:val="24"/>
-          <w:szCs w:val="24"/>
-        </w:rPr>
-        <w:t>fc.type</w:t>
-      </w:r>
-      <w:proofErr w:type="gramEnd"/>
-      <w:r>
-        <w:rPr>
-          <w:b/>
-          <w:i/>
-          <w:sz w:val="24"/>
-          <w:szCs w:val="24"/>
-        </w:rPr>
-        <w:t>_subtype</w:t>
-      </w:r>
-      <w:proofErr w:type="spellEnd"/>
-      <w:r>
-        <w:rPr>
-          <w:b/>
-          <w:sz w:val="24"/>
-          <w:szCs w:val="24"/>
-        </w:rPr>
-        <w:t xml:space="preserve"> ajuda a localização). Quantas tramas de </w:t>
-      </w:r>
-      <w:proofErr w:type="spellStart"/>
-      <w:r>
-        <w:rPr>
-          <w:b/>
-          <w:i/>
-          <w:sz w:val="24"/>
-          <w:szCs w:val="24"/>
-        </w:rPr>
-        <w:t>authentication</w:t>
-      </w:r>
-      <w:proofErr w:type="spellEnd"/>
-      <w:r>
-        <w:rPr>
-          <w:b/>
-          <w:sz w:val="24"/>
-          <w:szCs w:val="24"/>
-        </w:rPr>
-        <w:t xml:space="preserve"> são enviadas do </w:t>
-      </w:r>
-      <w:proofErr w:type="spellStart"/>
-      <w:r>
-        <w:rPr>
-          <w:b/>
-          <w:i/>
-          <w:sz w:val="24"/>
-          <w:szCs w:val="24"/>
-        </w:rPr>
-        <w:t>host</w:t>
-      </w:r>
-      <w:proofErr w:type="spellEnd"/>
-      <w:r>
-        <w:rPr>
-          <w:b/>
-          <w:sz w:val="24"/>
-          <w:szCs w:val="24"/>
-        </w:rPr>
-        <w:t xml:space="preserve"> sem fios para o AP linksys_SES_24086?</w:t>
+      <w:r>
+        <w:rPr>
+          <w:sz w:val="24"/>
+          <w:szCs w:val="24"/>
+        </w:rPr>
+        <w:t>.</w:t>
       </w:r>
     </w:p>
     <w:p>
@@ -5829,7 +5323,6 @@
         </w:rPr>
         <w:t xml:space="preserve">O </w:t>
       </w:r>
-      <w:proofErr w:type="spellStart"/>
       <w:r>
         <w:rPr>
           <w:b/>
@@ -5839,7 +5332,6 @@
         </w:rPr>
         <w:t>host</w:t>
       </w:r>
-      <w:proofErr w:type="spellEnd"/>
       <w:r>
         <w:rPr>
           <w:b/>
@@ -5848,7 +5340,6 @@
         </w:rPr>
         <w:t xml:space="preserve"> tenta usar algum algoritmo de autenticação/chave ou tenta aceder de forma aberta (consulte o </w:t>
       </w:r>
-      <w:proofErr w:type="spellStart"/>
       <w:r>
         <w:rPr>
           <w:b/>
@@ -5858,7 +5349,6 @@
         </w:rPr>
         <w:t>authentication</w:t>
       </w:r>
-      <w:proofErr w:type="spellEnd"/>
       <w:r>
         <w:rPr>
           <w:b/>
@@ -5867,7 +5357,6 @@
         </w:rPr>
         <w:t xml:space="preserve"> </w:t>
       </w:r>
-      <w:proofErr w:type="spellStart"/>
       <w:r>
         <w:rPr>
           <w:b/>
@@ -5877,7 +5366,6 @@
         </w:rPr>
         <w:t>algorithm</w:t>
       </w:r>
-      <w:proofErr w:type="spellEnd"/>
       <w:r>
         <w:rPr>
           <w:b/>
@@ -5940,7 +5428,7 @@
                     </pic:cNvPicPr>
                   </pic:nvPicPr>
                   <pic:blipFill rotWithShape="1">
-                    <a:blip r:embed="rId23" cstate="print">
+                    <a:blip r:embed="rId24" cstate="print">
                       <a:extLst>
                         <a:ext uri="{28A0092B-C50C-407E-A947-70E740481C1C}">
                           <a14:useLocalDpi xmlns:a14="http://schemas.microsoft.com/office/drawing/2010/main" val="0"/>
@@ -5991,23 +5479,13 @@
         </w:rPr>
         <w:t xml:space="preserve">O </w:t>
       </w:r>
-      <w:proofErr w:type="spellStart"/>
-      <w:r>
-        <w:rPr>
-          <w:i/>
-          <w:sz w:val="24"/>
-          <w:szCs w:val="24"/>
-        </w:rPr>
-        <w:t>host</w:t>
-      </w:r>
-      <w:proofErr w:type="spellEnd"/>
-      <w:r>
-        <w:rPr>
-          <w:i/>
-          <w:sz w:val="24"/>
-          <w:szCs w:val="24"/>
-        </w:rPr>
-        <w:t xml:space="preserve"> </w:t>
+      <w:r>
+        <w:rPr>
+          <w:i/>
+          <w:sz w:val="24"/>
+          <w:szCs w:val="24"/>
+        </w:rPr>
+        <w:t xml:space="preserve">host </w:t>
       </w:r>
       <w:r>
         <w:rPr>
@@ -6016,41 +5494,13 @@
         </w:rPr>
         <w:t xml:space="preserve">tenta autenticar-se ao AP de forma aberta visto que o seu </w:t>
       </w:r>
-      <w:proofErr w:type="spellStart"/>
-      <w:r>
-        <w:rPr>
-          <w:i/>
-          <w:sz w:val="24"/>
-          <w:szCs w:val="24"/>
-        </w:rPr>
-        <w:t>authentication</w:t>
-      </w:r>
-      <w:proofErr w:type="spellEnd"/>
-      <w:r>
-        <w:rPr>
-          <w:i/>
-          <w:sz w:val="24"/>
-          <w:szCs w:val="24"/>
-        </w:rPr>
-        <w:t xml:space="preserve"> </w:t>
-      </w:r>
-      <w:proofErr w:type="spellStart"/>
-      <w:r>
-        <w:rPr>
-          <w:i/>
-          <w:sz w:val="24"/>
-          <w:szCs w:val="24"/>
-        </w:rPr>
-        <w:t>algortithm</w:t>
-      </w:r>
-      <w:proofErr w:type="spellEnd"/>
-      <w:r>
-        <w:rPr>
-          <w:i/>
-          <w:sz w:val="24"/>
-          <w:szCs w:val="24"/>
-        </w:rPr>
-        <w:t xml:space="preserve"> </w:t>
+      <w:r>
+        <w:rPr>
+          <w:i/>
+          <w:sz w:val="24"/>
+          <w:szCs w:val="24"/>
+        </w:rPr>
+        <w:t xml:space="preserve">authentication algortithm </w:t>
       </w:r>
       <w:r>
         <w:rPr>
@@ -6065,25 +5515,7 @@
           <w:sz w:val="24"/>
           <w:szCs w:val="24"/>
         </w:rPr>
-        <w:t xml:space="preserve">Open </w:t>
-      </w:r>
-      <w:proofErr w:type="spellStart"/>
-      <w:r>
-        <w:rPr>
-          <w:i/>
-          <w:sz w:val="24"/>
-          <w:szCs w:val="24"/>
-        </w:rPr>
-        <w:t>System</w:t>
-      </w:r>
-      <w:proofErr w:type="spellEnd"/>
-      <w:r>
-        <w:rPr>
-          <w:i/>
-          <w:sz w:val="24"/>
-          <w:szCs w:val="24"/>
-        </w:rPr>
-        <w:t xml:space="preserve"> (0)</w:t>
+        <w:t>Open System (0)</w:t>
       </w:r>
       <w:r>
         <w:rPr>
@@ -6161,7 +5593,6 @@
         </w:rPr>
         <w:t xml:space="preserve">lhada, o </w:t>
       </w:r>
-      <w:proofErr w:type="spellStart"/>
       <w:r>
         <w:rPr>
           <w:b/>
@@ -6171,7 +5602,6 @@
         </w:rPr>
         <w:t>host</w:t>
       </w:r>
-      <w:proofErr w:type="spellEnd"/>
       <w:r>
         <w:rPr>
           <w:b/>
@@ -6202,25 +5632,7 @@
           <w:sz w:val="24"/>
           <w:szCs w:val="24"/>
         </w:rPr>
-        <w:t xml:space="preserve">se ao AP 30 </w:t>
-      </w:r>
-      <w:proofErr w:type="spellStart"/>
-      <w:r>
-        <w:rPr>
-          <w:b/>
-          <w:sz w:val="24"/>
-          <w:szCs w:val="24"/>
-        </w:rPr>
-        <w:t>Munroe</w:t>
-      </w:r>
-      <w:proofErr w:type="spellEnd"/>
-      <w:r>
-        <w:rPr>
-          <w:b/>
-          <w:sz w:val="24"/>
-          <w:szCs w:val="24"/>
-        </w:rPr>
-        <w:t xml:space="preserve"> St. Identifique as tramas usadas para o efeito.</w:t>
+        <w:t>se ao AP 30 Munroe St. Identifique as tramas usadas para o efeito.</w:t>
       </w:r>
     </w:p>
     <w:p>
@@ -6232,7 +5644,6 @@
           <w:szCs w:val="24"/>
         </w:rPr>
       </w:pPr>
-      <w:bookmarkStart w:id="0" w:name="_GoBack"/>
       <w:r>
         <w:rPr>
           <w:noProof/>
@@ -6240,8 +5651,8 @@
         </w:rPr>
         <w:drawing>
           <wp:inline distT="0" distB="0" distL="0" distR="0">
-            <wp:extent cx="5400040" cy="1115956"/>
-            <wp:effectExtent l="0" t="0" r="0" b="8255"/>
+            <wp:extent cx="5273040" cy="1115695"/>
+            <wp:effectExtent l="0" t="0" r="3810" b="8255"/>
             <wp:docPr id="24" name="Imagem 24" descr="C:\Users\Carlos Pereira\AppData\Local\Microsoft\Windows\INetCacheContent.Word\17 - ASSOCIATION.PNG"/>
             <wp:cNvGraphicFramePr>
               <a:graphicFrameLocks xmlns:a="http://schemas.openxmlformats.org/drawingml/2006/main" noChangeAspect="1"/>
@@ -6255,23 +5666,21 @@
                       <a:picLocks noChangeAspect="1" noChangeArrowheads="1"/>
                     </pic:cNvPicPr>
                   </pic:nvPicPr>
-                  <pic:blipFill>
-                    <a:blip r:embed="rId24" cstate="print">
+                  <pic:blipFill rotWithShape="1">
+                    <a:blip r:embed="rId25" cstate="print">
                       <a:extLst>
                         <a:ext uri="{28A0092B-C50C-407E-A947-70E740481C1C}">
                           <a14:useLocalDpi xmlns:a14="http://schemas.microsoft.com/office/drawing/2010/main" val="0"/>
                         </a:ext>
                       </a:extLst>
                     </a:blip>
-                    <a:srcRect/>
-                    <a:stretch>
-                      <a:fillRect/>
-                    </a:stretch>
+                    <a:srcRect r="2329"/>
+                    <a:stretch/>
                   </pic:blipFill>
                   <pic:spPr bwMode="auto">
                     <a:xfrm>
                       <a:off x="0" y="0"/>
-                      <a:ext cx="5400040" cy="1115956"/>
+                      <a:ext cx="5274274" cy="1115956"/>
                     </a:xfrm>
                     <a:prstGeom prst="rect">
                       <a:avLst/>
@@ -6280,6 +5689,11 @@
                     <a:ln>
                       <a:noFill/>
                     </a:ln>
+                    <a:extLst>
+                      <a:ext uri="{53640926-AAD7-44D8-BBD7-CCE9431645EC}">
+                        <a14:shadowObscured xmlns:a14="http://schemas.microsoft.com/office/drawing/2010/main"/>
+                      </a:ext>
+                    </a:extLst>
                   </pic:spPr>
                 </pic:pic>
               </a:graphicData>
@@ -6287,250 +5701,703 @@
           </wp:inline>
         </w:drawing>
       </w:r>
+    </w:p>
+    <w:p>
+      <w:pPr>
+        <w:ind w:left="708"/>
+        <w:jc w:val="both"/>
+        <w:rPr>
+          <w:sz w:val="24"/>
+          <w:szCs w:val="24"/>
+        </w:rPr>
+      </w:pPr>
+      <w:r>
+        <w:rPr>
+          <w:sz w:val="24"/>
+          <w:szCs w:val="24"/>
+        </w:rPr>
+        <w:t xml:space="preserve">Primeiramente, o </w:t>
+      </w:r>
+      <w:r>
+        <w:rPr>
+          <w:i/>
+          <w:sz w:val="24"/>
+          <w:szCs w:val="24"/>
+        </w:rPr>
+        <w:t xml:space="preserve">host </w:t>
+      </w:r>
+      <w:r>
+        <w:rPr>
+          <w:sz w:val="24"/>
+          <w:szCs w:val="24"/>
+        </w:rPr>
+        <w:t xml:space="preserve">efetua a dissociação do AP </w:t>
+      </w:r>
+      <w:r>
+        <w:rPr>
+          <w:sz w:val="24"/>
+          <w:szCs w:val="24"/>
+        </w:rPr>
+        <w:t>linksys_SES_24086</w:t>
+      </w:r>
+      <w:r>
+        <w:rPr>
+          <w:sz w:val="24"/>
+          <w:szCs w:val="24"/>
+        </w:rPr>
+        <w:t xml:space="preserve"> através do envio de tramas </w:t>
+      </w:r>
+      <w:r>
+        <w:rPr>
+          <w:i/>
+          <w:sz w:val="24"/>
+          <w:szCs w:val="24"/>
+        </w:rPr>
+        <w:t xml:space="preserve">deauthentication </w:t>
+      </w:r>
+      <w:r>
+        <w:rPr>
+          <w:sz w:val="24"/>
+          <w:szCs w:val="24"/>
+        </w:rPr>
+        <w:t xml:space="preserve">(da linha 2142 à 2151). </w:t>
+      </w:r>
+    </w:p>
+    <w:p>
+      <w:pPr>
+        <w:ind w:left="708"/>
+        <w:jc w:val="both"/>
+        <w:rPr>
+          <w:sz w:val="24"/>
+          <w:szCs w:val="24"/>
+        </w:rPr>
+      </w:pPr>
+      <w:r>
+        <w:rPr>
+          <w:sz w:val="24"/>
+          <w:szCs w:val="24"/>
+        </w:rPr>
+        <w:t xml:space="preserve">De seguida, na linha 2152, é enviado um </w:t>
+      </w:r>
+      <w:r>
+        <w:rPr>
+          <w:i/>
+          <w:sz w:val="24"/>
+          <w:szCs w:val="24"/>
+        </w:rPr>
+        <w:t xml:space="preserve">probe request </w:t>
+      </w:r>
+      <w:r>
+        <w:rPr>
+          <w:sz w:val="24"/>
+          <w:szCs w:val="24"/>
+        </w:rPr>
+        <w:t>ao AP “30 Munroe St” (já conhecido), sendo recebida a resposta (</w:t>
+      </w:r>
+      <w:r>
+        <w:rPr>
+          <w:i/>
+          <w:sz w:val="24"/>
+          <w:szCs w:val="24"/>
+        </w:rPr>
+        <w:t>probe response</w:t>
+      </w:r>
+      <w:r>
+        <w:rPr>
+          <w:sz w:val="24"/>
+          <w:szCs w:val="24"/>
+        </w:rPr>
+        <w:t xml:space="preserve">) na linha seguinte. </w:t>
+      </w:r>
+    </w:p>
+    <w:p>
+      <w:pPr>
+        <w:ind w:left="708"/>
+        <w:jc w:val="both"/>
+        <w:rPr>
+          <w:sz w:val="24"/>
+          <w:szCs w:val="24"/>
+        </w:rPr>
+      </w:pPr>
+      <w:r>
+        <w:rPr>
+          <w:sz w:val="24"/>
+          <w:szCs w:val="24"/>
+        </w:rPr>
+        <w:t xml:space="preserve">Depois, o </w:t>
+      </w:r>
+      <w:r>
+        <w:rPr>
+          <w:i/>
+          <w:sz w:val="24"/>
+          <w:szCs w:val="24"/>
+        </w:rPr>
+        <w:t xml:space="preserve">host </w:t>
+      </w:r>
+      <w:r>
+        <w:rPr>
+          <w:sz w:val="24"/>
+          <w:szCs w:val="24"/>
+        </w:rPr>
+        <w:t xml:space="preserve">envia um conjunto de pedidos de autenticação ao AP “30 Munroe St” (linhas 2156 e 2160), sendo recebidas respostas (do tipo </w:t>
+      </w:r>
+      <w:r>
+        <w:rPr>
+          <w:i/>
+          <w:sz w:val="24"/>
+          <w:szCs w:val="24"/>
+        </w:rPr>
+        <w:t>authentication</w:t>
+      </w:r>
+      <w:r>
+        <w:rPr>
+          <w:sz w:val="24"/>
+          <w:szCs w:val="24"/>
+        </w:rPr>
+        <w:t>) enviadas pelo AP.</w:t>
+      </w:r>
+    </w:p>
+    <w:p>
+      <w:pPr>
+        <w:ind w:left="708"/>
+        <w:jc w:val="both"/>
+        <w:rPr>
+          <w:sz w:val="24"/>
+          <w:szCs w:val="24"/>
+        </w:rPr>
+      </w:pPr>
+      <w:r>
+        <w:rPr>
+          <w:sz w:val="24"/>
+          <w:szCs w:val="24"/>
+        </w:rPr>
+        <w:t xml:space="preserve">Finalmente, existe um pedido de associação (trama do tipo </w:t>
+      </w:r>
+      <w:r>
+        <w:rPr>
+          <w:i/>
+          <w:sz w:val="24"/>
+          <w:szCs w:val="24"/>
+        </w:rPr>
+        <w:t xml:space="preserve">association </w:t>
+      </w:r>
+      <w:r>
+        <w:rPr>
+          <w:i/>
+          <w:sz w:val="24"/>
+          <w:szCs w:val="24"/>
+        </w:rPr>
+        <w:t>request</w:t>
+      </w:r>
+      <w:r>
+        <w:rPr>
+          <w:i/>
+          <w:sz w:val="24"/>
+          <w:szCs w:val="24"/>
+        </w:rPr>
+        <w:t xml:space="preserve">) </w:t>
+      </w:r>
+      <w:r>
+        <w:rPr>
+          <w:sz w:val="24"/>
+          <w:szCs w:val="24"/>
+        </w:rPr>
+        <w:t>ao</w:t>
+      </w:r>
+      <w:r>
+        <w:rPr>
+          <w:sz w:val="24"/>
+          <w:szCs w:val="24"/>
+        </w:rPr>
+        <w:t xml:space="preserve"> AP, enviado pelo </w:t>
+      </w:r>
+      <w:r>
+        <w:rPr>
+          <w:i/>
+          <w:sz w:val="24"/>
+          <w:szCs w:val="24"/>
+        </w:rPr>
+        <w:t xml:space="preserve">host </w:t>
+      </w:r>
+      <w:r>
+        <w:rPr>
+          <w:sz w:val="24"/>
+          <w:szCs w:val="24"/>
+        </w:rPr>
+        <w:t xml:space="preserve">(linha 2162), e a respetiva resposta por parte do AP (do tipo </w:t>
+      </w:r>
+      <w:r>
+        <w:rPr>
+          <w:i/>
+          <w:sz w:val="24"/>
+          <w:szCs w:val="24"/>
+        </w:rPr>
+        <w:t>association reply</w:t>
+      </w:r>
+      <w:r>
+        <w:rPr>
+          <w:sz w:val="24"/>
+          <w:szCs w:val="24"/>
+        </w:rPr>
+        <w:t>) na linha 2166.</w:t>
+      </w:r>
+    </w:p>
+    <w:p>
+      <w:pPr>
+        <w:ind w:left="708"/>
+        <w:jc w:val="both"/>
+        <w:rPr>
+          <w:sz w:val="24"/>
+          <w:szCs w:val="24"/>
+        </w:rPr>
+      </w:pPr>
+      <w:r>
+        <w:rPr>
+          <w:sz w:val="24"/>
+          <w:szCs w:val="24"/>
+        </w:rPr>
+        <w:t xml:space="preserve">É também importante notar que, para comunicação entre o </w:t>
+      </w:r>
+      <w:r>
+        <w:rPr>
+          <w:i/>
+          <w:sz w:val="24"/>
+          <w:szCs w:val="24"/>
+        </w:rPr>
+        <w:t xml:space="preserve">host </w:t>
+      </w:r>
+      <w:r>
+        <w:rPr>
+          <w:sz w:val="24"/>
+          <w:szCs w:val="24"/>
+        </w:rPr>
+        <w:t>e o AP, existe ainda uma trama do tipo ACK (</w:t>
+      </w:r>
+      <w:r>
+        <w:rPr>
+          <w:i/>
+          <w:sz w:val="24"/>
+          <w:szCs w:val="24"/>
+        </w:rPr>
+        <w:t>Acknowledgement</w:t>
+      </w:r>
+      <w:r>
+        <w:rPr>
+          <w:sz w:val="24"/>
+          <w:szCs w:val="24"/>
+        </w:rPr>
+        <w:t>).</w:t>
+      </w:r>
+    </w:p>
+    <w:p>
+      <w:pPr>
+        <w:ind w:left="708"/>
+        <w:rPr>
+          <w:i/>
+          <w:sz w:val="24"/>
+          <w:szCs w:val="24"/>
+        </w:rPr>
+      </w:pPr>
+    </w:p>
+    <w:p>
+      <w:pPr>
+        <w:ind w:left="708"/>
+        <w:rPr>
+          <w:i/>
+          <w:sz w:val="24"/>
+          <w:szCs w:val="24"/>
+        </w:rPr>
+      </w:pPr>
+      <w:bookmarkStart w:id="0" w:name="_GoBack"/>
       <w:bookmarkEnd w:id="0"/>
     </w:p>
     <w:p>
       <w:pPr>
-        <w:ind w:left="708"/>
-        <w:rPr>
-          <w:i/>
-          <w:sz w:val="24"/>
-          <w:szCs w:val="24"/>
-        </w:rPr>
-      </w:pPr>
-      <w:r>
-        <w:rPr>
-          <w:sz w:val="24"/>
-          <w:szCs w:val="24"/>
-        </w:rPr>
-        <w:t xml:space="preserve">Primeiramente, o </w:t>
-      </w:r>
-      <w:proofErr w:type="spellStart"/>
-      <w:r>
-        <w:rPr>
-          <w:i/>
-          <w:sz w:val="24"/>
-          <w:szCs w:val="24"/>
-        </w:rPr>
-        <w:t>host</w:t>
-      </w:r>
-      <w:proofErr w:type="spellEnd"/>
-      <w:r>
-        <w:rPr>
-          <w:i/>
-          <w:sz w:val="24"/>
-          <w:szCs w:val="24"/>
+        <w:rPr>
+          <w:b/>
+          <w:sz w:val="28"/>
+          <w:u w:val="single"/>
+        </w:rPr>
+      </w:pPr>
+      <w:r>
+        <w:rPr>
+          <w:b/>
+          <w:sz w:val="28"/>
+          <w:u w:val="single"/>
+        </w:rPr>
+        <w:lastRenderedPageBreak/>
+        <w:t>Conclusões</w:t>
+      </w:r>
+    </w:p>
+    <w:p>
+      <w:pPr>
+        <w:ind w:left="360"/>
+        <w:jc w:val="both"/>
+        <w:rPr>
+          <w:sz w:val="24"/>
+        </w:rPr>
+      </w:pPr>
+      <w:r>
+        <w:rPr>
+          <w:sz w:val="24"/>
+        </w:rPr>
+        <w:t>Este</w:t>
+      </w:r>
+      <w:r>
+        <w:rPr>
+          <w:sz w:val="24"/>
+        </w:rPr>
+        <w:t xml:space="preserve"> TP3</w:t>
+      </w:r>
+      <w:r>
+        <w:rPr>
+          <w:sz w:val="24"/>
+        </w:rPr>
+        <w:t xml:space="preserve"> permitiu-nos</w:t>
+      </w:r>
+      <w:r>
+        <w:rPr>
+          <w:sz w:val="24"/>
+        </w:rPr>
+        <w:t xml:space="preserve"> pôr em prática os conhecimentos teóricos adquiridos nas aulas de Redes de Computadores e, assim, compreender melhor os mesmos de um ponto de vista mais real.</w:t>
+      </w:r>
+      <w:r>
+        <w:rPr>
+          <w:sz w:val="24"/>
         </w:rPr>
         <w:t xml:space="preserve"> </w:t>
       </w:r>
       <w:r>
         <w:rPr>
           <w:sz w:val="24"/>
-          <w:szCs w:val="24"/>
-        </w:rPr>
-        <w:t xml:space="preserve">efetua a dissociação do AP </w:t>
-      </w:r>
-      <w:r>
-        <w:rPr>
-          <w:sz w:val="24"/>
-          <w:szCs w:val="24"/>
-        </w:rPr>
-        <w:t>linksys_SES_24086</w:t>
-      </w:r>
-      <w:r>
-        <w:rPr>
-          <w:sz w:val="24"/>
-          <w:szCs w:val="24"/>
-        </w:rPr>
-        <w:t xml:space="preserve"> através do envio de tramas </w:t>
-      </w:r>
-      <w:proofErr w:type="spellStart"/>
-      <w:r>
-        <w:rPr>
-          <w:i/>
-          <w:sz w:val="24"/>
-          <w:szCs w:val="24"/>
-        </w:rPr>
-        <w:t>deauthentication</w:t>
-      </w:r>
-      <w:proofErr w:type="spellEnd"/>
-      <w:r>
-        <w:rPr>
-          <w:i/>
-          <w:sz w:val="24"/>
-          <w:szCs w:val="24"/>
+        </w:rPr>
+        <w:t xml:space="preserve">Desta vez estivemos a fazer a análise de uma captura feita a partir de uma rede </w:t>
+      </w:r>
+      <w:r>
+        <w:rPr>
+          <w:sz w:val="24"/>
+        </w:rPr>
+        <w:t>sem fios (802.11)</w:t>
+      </w:r>
+      <w:r>
+        <w:rPr>
+          <w:i/>
+          <w:sz w:val="24"/>
+        </w:rPr>
+        <w:t>.</w:t>
+      </w:r>
+    </w:p>
+    <w:p>
+      <w:pPr>
+        <w:ind w:left="360"/>
+        <w:jc w:val="both"/>
+        <w:rPr>
+          <w:sz w:val="24"/>
+        </w:rPr>
+      </w:pPr>
+      <w:r>
+        <w:rPr>
+          <w:sz w:val="24"/>
+        </w:rPr>
+        <w:t xml:space="preserve">Neste trabalho estivemos a analisar, principalmente, duas redes sem fios: </w:t>
+      </w:r>
+      <w:r>
+        <w:rPr>
+          <w:i/>
+          <w:sz w:val="24"/>
+        </w:rPr>
+        <w:t>30 Munroe St</w:t>
+      </w:r>
+      <w:r>
+        <w:rPr>
+          <w:sz w:val="24"/>
+        </w:rPr>
+        <w:t xml:space="preserve"> e </w:t>
+      </w:r>
+      <w:r>
+        <w:rPr>
+          <w:i/>
+          <w:sz w:val="24"/>
+        </w:rPr>
+        <w:t>linksys12</w:t>
+      </w:r>
+      <w:r>
+        <w:rPr>
+          <w:sz w:val="24"/>
+        </w:rPr>
+        <w:t>.</w:t>
+      </w:r>
+      <w:r>
+        <w:rPr>
+          <w:sz w:val="24"/>
         </w:rPr>
         <w:t xml:space="preserve"> </w:t>
       </w:r>
       <w:r>
         <w:rPr>
           <w:sz w:val="24"/>
-          <w:szCs w:val="24"/>
-        </w:rPr>
-        <w:t xml:space="preserve">(da linha 2142 </w:t>
-      </w:r>
-      <w:proofErr w:type="gramStart"/>
-      <w:r>
-        <w:rPr>
-          <w:sz w:val="24"/>
-          <w:szCs w:val="24"/>
-        </w:rPr>
-        <w:t>à</w:t>
-      </w:r>
-      <w:proofErr w:type="gramEnd"/>
-      <w:r>
-        <w:rPr>
-          <w:sz w:val="24"/>
-          <w:szCs w:val="24"/>
-        </w:rPr>
-        <w:t xml:space="preserve"> 2151). De seguida, na linha 2152, é enviado um </w:t>
-      </w:r>
-      <w:proofErr w:type="spellStart"/>
-      <w:r>
-        <w:rPr>
-          <w:i/>
-          <w:sz w:val="24"/>
-          <w:szCs w:val="24"/>
-        </w:rPr>
-        <w:t>probe</w:t>
-      </w:r>
-      <w:proofErr w:type="spellEnd"/>
-      <w:r>
-        <w:rPr>
-          <w:i/>
-          <w:sz w:val="24"/>
-          <w:szCs w:val="24"/>
+        </w:rPr>
+        <w:t>Para além de conseguirmos verificar um</w:t>
+      </w:r>
+      <w:r>
+        <w:rPr>
+          <w:sz w:val="24"/>
+        </w:rPr>
+        <w:t>a</w:t>
+      </w:r>
+      <w:r>
+        <w:rPr>
+          <w:sz w:val="24"/>
+        </w:rPr>
+        <w:t xml:space="preserve"> diferença </w:t>
+      </w:r>
+      <w:r>
+        <w:rPr>
+          <w:sz w:val="24"/>
+        </w:rPr>
+        <w:t xml:space="preserve">na qualidade destas redes, </w:t>
+      </w:r>
+      <w:r>
+        <w:rPr>
+          <w:sz w:val="24"/>
+        </w:rPr>
+        <w:t xml:space="preserve">também vimos a diferença entre uma ligação com uma rede sem fios e uma ligação </w:t>
+      </w:r>
+      <w:r>
+        <w:rPr>
+          <w:sz w:val="24"/>
+        </w:rPr>
+        <w:t xml:space="preserve">através cabo </w:t>
+      </w:r>
+      <w:r>
+        <w:rPr>
+          <w:i/>
+          <w:sz w:val="24"/>
+        </w:rPr>
+        <w:t>Ethernet</w:t>
+      </w:r>
+      <w:r>
+        <w:rPr>
+          <w:sz w:val="24"/>
+        </w:rPr>
+        <w:t xml:space="preserve"> (TP2). </w:t>
+      </w:r>
+      <w:r>
+        <w:rPr>
+          <w:sz w:val="24"/>
+        </w:rPr>
+        <w:t xml:space="preserve">Nas redes sem fios </w:t>
+      </w:r>
+      <w:r>
+        <w:rPr>
+          <w:sz w:val="24"/>
+        </w:rPr>
+        <w:t>estamos sujeitos a mais interferências e ruídos que poderão afetar a qualidade</w:t>
+      </w:r>
+      <w:r>
+        <w:rPr>
+          <w:sz w:val="24"/>
+        </w:rPr>
+        <w:t xml:space="preserve"> da ligação, havendo a necessidade de </w:t>
+      </w:r>
+      <w:r>
+        <w:rPr>
+          <w:sz w:val="24"/>
+        </w:rPr>
+        <w:t>evitar colisões (</w:t>
+      </w:r>
+      <w:r>
+        <w:rPr>
+          <w:i/>
+          <w:sz w:val="24"/>
+        </w:rPr>
+        <w:t>collision avoidance)</w:t>
+      </w:r>
+      <w:r>
+        <w:rPr>
+          <w:sz w:val="24"/>
+        </w:rPr>
+        <w:t xml:space="preserve">. </w:t>
+      </w:r>
+      <w:r>
+        <w:rPr>
+          <w:sz w:val="24"/>
+        </w:rPr>
+        <w:t xml:space="preserve">Numa ligação via cabo </w:t>
+      </w:r>
+      <w:r>
+        <w:rPr>
+          <w:i/>
+          <w:sz w:val="24"/>
+        </w:rPr>
+        <w:t>Ethernet</w:t>
+      </w:r>
+      <w:r>
+        <w:rPr>
+          <w:sz w:val="24"/>
+        </w:rPr>
+        <w:t xml:space="preserve">, como se consegue observar o tráfego, </w:t>
+      </w:r>
+      <w:r>
+        <w:rPr>
+          <w:sz w:val="24"/>
+        </w:rPr>
+        <w:t>tem-se que detetar as colisões (</w:t>
+      </w:r>
+      <w:r>
+        <w:rPr>
+          <w:i/>
+          <w:sz w:val="24"/>
+        </w:rPr>
+        <w:t>collision detection</w:t>
+      </w:r>
+      <w:r>
+        <w:rPr>
+          <w:sz w:val="24"/>
+        </w:rPr>
+        <w:t>).</w:t>
+      </w:r>
+    </w:p>
+    <w:p>
+      <w:pPr>
+        <w:ind w:left="360"/>
+        <w:jc w:val="both"/>
+        <w:rPr>
+          <w:sz w:val="24"/>
+        </w:rPr>
+      </w:pPr>
+      <w:r>
+        <w:rPr>
+          <w:sz w:val="24"/>
+        </w:rPr>
+        <w:t>Quanto às redes sem fios, este trabalho também nos permitiu observar os diferentes tipos de tr</w:t>
+      </w:r>
+      <w:r>
+        <w:rPr>
+          <w:sz w:val="24"/>
+        </w:rPr>
+        <w:t xml:space="preserve">amas de </w:t>
+      </w:r>
+      <w:r>
+        <w:rPr>
+          <w:sz w:val="24"/>
+        </w:rPr>
+        <w:t>gestão, controlo</w:t>
+      </w:r>
+      <w:r>
+        <w:rPr>
+          <w:sz w:val="24"/>
         </w:rPr>
         <w:t xml:space="preserve"> </w:t>
       </w:r>
-      <w:proofErr w:type="spellStart"/>
-      <w:r>
-        <w:rPr>
-          <w:i/>
-          <w:sz w:val="24"/>
-          <w:szCs w:val="24"/>
-        </w:rPr>
-        <w:t>er</w:t>
-      </w:r>
-      <w:proofErr w:type="spellEnd"/>
-    </w:p>
-    <w:p>
-      <w:pPr>
-        <w:ind w:left="708"/>
-        <w:rPr>
-          <w:sz w:val="24"/>
-          <w:szCs w:val="24"/>
-        </w:rPr>
-      </w:pPr>
-    </w:p>
-    <w:p>
-      <w:pPr>
-        <w:ind w:left="708"/>
-        <w:rPr>
-          <w:sz w:val="24"/>
-        </w:rPr>
-      </w:pPr>
-      <w:r>
-        <w:rPr>
-          <w:b/>
-          <w:sz w:val="24"/>
-          <w:szCs w:val="24"/>
-        </w:rPr>
-        <w:t xml:space="preserve">A amostra de tráfego </w:t>
-      </w:r>
-      <w:proofErr w:type="spellStart"/>
-      <w:r>
-        <w:rPr>
-          <w:b/>
-          <w:i/>
-          <w:sz w:val="24"/>
-          <w:szCs w:val="24"/>
-        </w:rPr>
-        <w:t>WiFi</w:t>
-      </w:r>
-      <w:proofErr w:type="spellEnd"/>
-      <w:r>
-        <w:rPr>
-          <w:b/>
-          <w:sz w:val="24"/>
-          <w:szCs w:val="24"/>
-        </w:rPr>
-        <w:t xml:space="preserve"> usada anteriormente não usa tramas de controlo RTS/CTS na troca de dados entre as </w:t>
-      </w:r>
-      <w:proofErr w:type="spellStart"/>
-      <w:r>
-        <w:rPr>
-          <w:b/>
-          <w:sz w:val="24"/>
-          <w:szCs w:val="24"/>
-        </w:rPr>
-        <w:t>STAs</w:t>
-      </w:r>
-      <w:proofErr w:type="spellEnd"/>
-      <w:r>
-        <w:rPr>
-          <w:b/>
-          <w:sz w:val="24"/>
-          <w:szCs w:val="24"/>
-        </w:rPr>
-        <w:t xml:space="preserve"> e o AP/Router da WLAN. Esta opção é atualmente bastan</w:t>
-      </w:r>
-      <w:r>
-        <w:rPr>
-          <w:b/>
-          <w:sz w:val="24"/>
-          <w:szCs w:val="24"/>
-        </w:rPr>
-        <w:t>te usada para efetuar uma "pré</w:t>
-      </w:r>
-      <w:r>
-        <w:rPr>
-          <w:b/>
-          <w:sz w:val="24"/>
-          <w:szCs w:val="24"/>
-        </w:rPr>
-        <w:t xml:space="preserve">‐reserva" do acesso ao meio, permitindo reduzir o número de colisões resultante maioritariamente de </w:t>
-      </w:r>
-      <w:proofErr w:type="spellStart"/>
-      <w:r>
-        <w:rPr>
-          <w:b/>
-          <w:sz w:val="24"/>
-          <w:szCs w:val="24"/>
-        </w:rPr>
-        <w:t>STAs</w:t>
-      </w:r>
-      <w:proofErr w:type="spellEnd"/>
-      <w:r>
-        <w:rPr>
-          <w:b/>
-          <w:sz w:val="24"/>
-          <w:szCs w:val="24"/>
-        </w:rPr>
-        <w:t xml:space="preserve"> escondidas. Se pretender, a título experimental, pode verificar o uso deste tipo de tramas na rede </w:t>
-      </w:r>
-      <w:proofErr w:type="spellStart"/>
-      <w:r>
-        <w:rPr>
-          <w:b/>
-          <w:i/>
-          <w:sz w:val="24"/>
-          <w:szCs w:val="24"/>
-        </w:rPr>
-        <w:t>eduroam</w:t>
-      </w:r>
-      <w:proofErr w:type="spellEnd"/>
-      <w:r>
-        <w:rPr>
-          <w:b/>
-          <w:sz w:val="24"/>
-          <w:szCs w:val="24"/>
-        </w:rPr>
-        <w:t>.</w:t>
+      <w:r>
+        <w:rPr>
+          <w:sz w:val="24"/>
+        </w:rPr>
+        <w:t xml:space="preserve">e dados </w:t>
+      </w:r>
+      <w:r>
+        <w:rPr>
+          <w:sz w:val="24"/>
+        </w:rPr>
+        <w:t>utilizadas.</w:t>
+      </w:r>
+      <w:r>
+        <w:rPr>
+          <w:sz w:val="24"/>
+        </w:rPr>
+        <w:t xml:space="preserve"> </w:t>
+      </w:r>
+      <w:r>
+        <w:rPr>
+          <w:sz w:val="24"/>
+        </w:rPr>
+        <w:t xml:space="preserve">Aprendemos também como </w:t>
+      </w:r>
+      <w:r>
+        <w:rPr>
+          <w:sz w:val="24"/>
+        </w:rPr>
+        <w:t xml:space="preserve">uma estação comunica com </w:t>
+      </w:r>
+      <w:r>
+        <w:rPr>
+          <w:sz w:val="24"/>
+        </w:rPr>
+        <w:t>o sistema de distribuição e com os pontos de acesso (</w:t>
+      </w:r>
+      <w:r>
+        <w:rPr>
+          <w:i/>
+          <w:sz w:val="24"/>
+        </w:rPr>
+        <w:t>access point</w:t>
+      </w:r>
+      <w:r>
+        <w:rPr>
+          <w:sz w:val="24"/>
+        </w:rPr>
+        <w:t xml:space="preserve">), </w:t>
+      </w:r>
+      <w:r>
+        <w:rPr>
+          <w:sz w:val="24"/>
+        </w:rPr>
+        <w:t>por exemplo</w:t>
+      </w:r>
+      <w:r>
+        <w:rPr>
+          <w:sz w:val="24"/>
+        </w:rPr>
+        <w:t xml:space="preserve"> na troca de tramas de </w:t>
+      </w:r>
+      <w:r>
+        <w:rPr>
+          <w:sz w:val="24"/>
+        </w:rPr>
+        <w:t>confirmação de receção</w:t>
+      </w:r>
+      <w:r>
+        <w:rPr>
+          <w:sz w:val="24"/>
+        </w:rPr>
+        <w:t xml:space="preserve"> (</w:t>
+      </w:r>
+      <w:r>
+        <w:rPr>
+          <w:i/>
+          <w:sz w:val="24"/>
+        </w:rPr>
+        <w:t>ACK</w:t>
+      </w:r>
+      <w:r>
+        <w:rPr>
+          <w:sz w:val="24"/>
+        </w:rPr>
+        <w:t xml:space="preserve">) ou </w:t>
+      </w:r>
+      <w:r>
+        <w:rPr>
+          <w:sz w:val="24"/>
+        </w:rPr>
+        <w:t>de autenticação (</w:t>
+      </w:r>
+      <w:r>
+        <w:rPr>
+          <w:i/>
+          <w:sz w:val="24"/>
+        </w:rPr>
+        <w:t>Authentication</w:t>
+      </w:r>
+      <w:r>
+        <w:rPr>
+          <w:sz w:val="24"/>
+        </w:rPr>
+        <w:t>).</w:t>
       </w:r>
     </w:p>
     <w:sectPr>
-      <w:headerReference w:type="default" r:id="rId25"/>
+      <w:headerReference w:type="default" r:id="rId26"/>
       <w:pgSz w:w="11906" w:h="16838"/>
       <w:pgMar w:top="1417" w:right="1701" w:bottom="1417" w:left="1701" w:header="708" w:footer="708" w:gutter="0"/>
       <w:cols w:space="708"/>

</xml_diff>